<commit_message>
about no design yet
</commit_message>
<xml_diff>
--- a/CMSC129 - DORME PROJECT PLAN (1).docx
+++ b/CMSC129 - DORME PROJECT PLAN (1).docx
@@ -1,6 +1,6 @@
 
 <file path=word/document.xml><?xml version="1.0" encoding="utf-8"?>
-<w:document xmlns:wpc="http://schemas.microsoft.com/office/word/2010/wordprocessingCanvas" xmlns:mc="http://schemas.openxmlformats.org/markup-compatibility/2006" xmlns:o="urn:schemas-microsoft-com:office:office" xmlns:r="http://schemas.openxmlformats.org/officeDocument/2006/relationships" xmlns:m="http://schemas.openxmlformats.org/officeDocument/2006/math" xmlns:v="urn:schemas-microsoft-com:vml" xmlns:wp14="http://schemas.microsoft.com/office/word/2010/wordprocessingDrawing" xmlns:wp="http://schemas.openxmlformats.org/drawingml/2006/wordprocessingDrawing" xmlns:w10="urn:schemas-microsoft-com:office:word" xmlns:w="http://schemas.openxmlformats.org/wordprocessingml/2006/main" xmlns:w14="http://schemas.microsoft.com/office/word/2010/wordml" xmlns:w15="http://schemas.microsoft.com/office/word/2012/wordml" xmlns:wpg="http://schemas.microsoft.com/office/word/2010/wordprocessingGroup" xmlns:wpi="http://schemas.microsoft.com/office/word/2010/wordprocessingInk" xmlns:wne="http://schemas.microsoft.com/office/word/2006/wordml" xmlns:wps="http://schemas.microsoft.com/office/word/2010/wordprocessingShape" mc:Ignorable="w14 w15 wp14">
+<w:document xmlns:wpc="http://schemas.microsoft.com/office/word/2010/wordprocessingCanvas" xmlns:mc="http://schemas.openxmlformats.org/markup-compatibility/2006" xmlns:o="urn:schemas-microsoft-com:office:office" xmlns:r="http://schemas.openxmlformats.org/officeDocument/2006/relationships" xmlns:m="http://schemas.openxmlformats.org/officeDocument/2006/math" xmlns:v="urn:schemas-microsoft-com:vml" xmlns:wp14="http://schemas.microsoft.com/office/word/2010/wordprocessingDrawing" xmlns:wp="http://schemas.openxmlformats.org/drawingml/2006/wordprocessingDrawing" xmlns:w10="urn:schemas-microsoft-com:office:word" xmlns:w="http://schemas.openxmlformats.org/wordprocessingml/2006/main" xmlns:w14="http://schemas.microsoft.com/office/word/2010/wordml" xmlns:wpg="http://schemas.microsoft.com/office/word/2010/wordprocessingGroup" xmlns:wpi="http://schemas.microsoft.com/office/word/2010/wordprocessingInk" xmlns:wne="http://schemas.microsoft.com/office/word/2006/wordml" xmlns:wps="http://schemas.microsoft.com/office/word/2010/wordprocessingShape" mc:Ignorable="w14 wp14">
   <w:body>
     <w:p>
       <w:pPr>
@@ -60,18 +60,58 @@
           <w:szCs w:val="24"/>
         </w:rPr>
         <w:tab/>
-      </w:r>
-      <w:proofErr w:type="spellStart"/>
-      <w:r>
+        <w:t>Dorme</w:t>
+      </w:r>
+    </w:p>
+    <w:p>
+      <w:pPr>
+        <w:jc w:val="both"/>
         <w:rPr>
           <w:b/>
           <w:bCs/>
           <w:sz w:val="24"/>
           <w:szCs w:val="24"/>
         </w:rPr>
-        <w:t>Dorme</w:t>
-      </w:r>
-      <w:proofErr w:type="spellEnd"/>
+      </w:pPr>
+      <w:r>
+        <w:rPr>
+          <w:b/>
+          <w:bCs/>
+          <w:sz w:val="24"/>
+          <w:szCs w:val="24"/>
+        </w:rPr>
+        <w:t>Last Updated:</w:t>
+      </w:r>
+      <w:r>
+        <w:rPr>
+          <w:b/>
+          <w:bCs/>
+          <w:sz w:val="24"/>
+          <w:szCs w:val="24"/>
+        </w:rPr>
+        <w:tab/>
+        <w:t>04</w:t>
+      </w:r>
+      <w:r>
+        <w:rPr>
+          <w:b/>
+          <w:bCs/>
+          <w:sz w:val="24"/>
+          <w:szCs w:val="24"/>
+        </w:rPr>
+        <w:t>/26</w:t>
+      </w:r>
+      <w:bookmarkStart w:id="0" w:name="_GoBack"/>
+      <w:bookmarkEnd w:id="0"/>
+      <w:r>
+        <w:rPr>
+          <w:b/>
+          <w:bCs/>
+          <w:sz w:val="24"/>
+          <w:szCs w:val="24"/>
+        </w:rPr>
+        <w:t>/17</w:t>
+      </w:r>
     </w:p>
     <w:p>
       <w:pPr>
@@ -90,7 +130,7 @@
           <w:sz w:val="24"/>
           <w:szCs w:val="24"/>
         </w:rPr>
-        <w:t>Last Updated:</w:t>
+        <w:t>Prepared By:</w:t>
       </w:r>
       <w:r>
         <w:rPr>
@@ -100,96 +140,7 @@
           <w:szCs w:val="24"/>
         </w:rPr>
         <w:tab/>
-        <w:t>12/12/16</w:t>
-      </w:r>
-    </w:p>
-    <w:p>
-      <w:pPr>
-        <w:jc w:val="both"/>
-        <w:rPr>
-          <w:b/>
-          <w:bCs/>
-          <w:sz w:val="24"/>
-          <w:szCs w:val="24"/>
-        </w:rPr>
-      </w:pPr>
-      <w:r>
-        <w:rPr>
-          <w:b/>
-          <w:bCs/>
-          <w:sz w:val="24"/>
-          <w:szCs w:val="24"/>
-        </w:rPr>
-        <w:t>Prepared By:</w:t>
-      </w:r>
-      <w:r>
-        <w:rPr>
-          <w:b/>
-          <w:bCs/>
-          <w:sz w:val="24"/>
-          <w:szCs w:val="24"/>
-        </w:rPr>
-        <w:tab/>
-      </w:r>
-      <w:proofErr w:type="spellStart"/>
-      <w:r>
-        <w:rPr>
-          <w:b/>
-          <w:bCs/>
-          <w:sz w:val="24"/>
-          <w:szCs w:val="24"/>
-        </w:rPr>
-        <w:t>Fabilloren</w:t>
-      </w:r>
-      <w:proofErr w:type="spellEnd"/>
-      <w:r>
-        <w:rPr>
-          <w:b/>
-          <w:bCs/>
-          <w:sz w:val="24"/>
-          <w:szCs w:val="24"/>
-        </w:rPr>
-        <w:t xml:space="preserve">, </w:t>
-      </w:r>
-      <w:proofErr w:type="spellStart"/>
-      <w:r>
-        <w:rPr>
-          <w:b/>
-          <w:bCs/>
-          <w:sz w:val="24"/>
-          <w:szCs w:val="24"/>
-        </w:rPr>
-        <w:t>Icay</w:t>
-      </w:r>
-      <w:proofErr w:type="spellEnd"/>
-      <w:r>
-        <w:rPr>
-          <w:b/>
-          <w:bCs/>
-          <w:sz w:val="24"/>
-          <w:szCs w:val="24"/>
-        </w:rPr>
-        <w:t xml:space="preserve">, </w:t>
-      </w:r>
-      <w:proofErr w:type="spellStart"/>
-      <w:r>
-        <w:rPr>
-          <w:b/>
-          <w:bCs/>
-          <w:sz w:val="24"/>
-          <w:szCs w:val="24"/>
-        </w:rPr>
-        <w:t>Legada</w:t>
-      </w:r>
-      <w:proofErr w:type="spellEnd"/>
-      <w:r>
-        <w:rPr>
-          <w:b/>
-          <w:bCs/>
-          <w:sz w:val="24"/>
-          <w:szCs w:val="24"/>
-        </w:rPr>
-        <w:t>, Montano</w:t>
+        <w:t>Fabilloren, Icay, Legada, Montano</w:t>
       </w:r>
     </w:p>
     <w:p>
@@ -206,7 +157,6 @@
           <w:szCs w:val="22"/>
         </w:rPr>
       </w:pPr>
-      <w:proofErr w:type="spellStart"/>
       <w:r>
         <w:rPr>
           <w:b/>
@@ -216,7 +166,6 @@
         </w:rPr>
         <w:t>Intoduction</w:t>
       </w:r>
-      <w:proofErr w:type="spellEnd"/>
     </w:p>
     <w:p>
       <w:pPr>
@@ -253,23 +202,7 @@
           <w:sz w:val="22"/>
           <w:szCs w:val="22"/>
         </w:rPr>
-        <w:t xml:space="preserve">This project plan provides the changes that are to be made with the </w:t>
-      </w:r>
-      <w:proofErr w:type="spellStart"/>
-      <w:r>
-        <w:rPr>
-          <w:sz w:val="22"/>
-          <w:szCs w:val="22"/>
-        </w:rPr>
-        <w:t>DorMe</w:t>
-      </w:r>
-      <w:proofErr w:type="spellEnd"/>
-      <w:r>
-        <w:rPr>
-          <w:sz w:val="22"/>
-          <w:szCs w:val="22"/>
-        </w:rPr>
-        <w:t xml:space="preserve"> software application. It will provide the general framework and establish specific strategies and milestones that will be needed for monitoring the progress of the project. This Project Plan will define the project’s requirements and expectations.</w:t>
+        <w:t>This project plan provides the changes that are to be made with the DorMe software application. It will provide the general framework and establish specific strategies and milestones that will be needed for monitoring the progress of the project. This Project Plan will define the project’s requirements and expectations.</w:t>
       </w:r>
     </w:p>
     <w:p>
@@ -307,39 +240,7 @@
           <w:sz w:val="22"/>
           <w:szCs w:val="22"/>
         </w:rPr>
-        <w:t xml:space="preserve">This project was started on November 5, 2016 as a requirement for the group’s CMSC 127 subject. This project was authorized by Ms. </w:t>
-      </w:r>
-      <w:proofErr w:type="spellStart"/>
-      <w:r>
-        <w:rPr>
-          <w:sz w:val="22"/>
-          <w:szCs w:val="22"/>
-        </w:rPr>
-        <w:t>Ara</w:t>
-      </w:r>
-      <w:proofErr w:type="spellEnd"/>
-      <w:r>
-        <w:rPr>
-          <w:sz w:val="22"/>
-          <w:szCs w:val="22"/>
-        </w:rPr>
-        <w:t xml:space="preserve"> Abigail </w:t>
-      </w:r>
-      <w:proofErr w:type="spellStart"/>
-      <w:r>
-        <w:rPr>
-          <w:sz w:val="22"/>
-          <w:szCs w:val="22"/>
-        </w:rPr>
-        <w:t>Ambita</w:t>
-      </w:r>
-      <w:proofErr w:type="spellEnd"/>
-      <w:r>
-        <w:rPr>
-          <w:sz w:val="22"/>
-          <w:szCs w:val="22"/>
-        </w:rPr>
-        <w:t>, their subject adviser.</w:t>
+        <w:t>This project was started on November 5, 2016 as a requirement for the group’s CMSC 127 subject. This project was authorized by Ms. Ara Abigail Ambita, their subject adviser.</w:t>
       </w:r>
     </w:p>
     <w:p>
@@ -373,39 +274,7 @@
           <w:sz w:val="22"/>
           <w:szCs w:val="22"/>
         </w:rPr>
-        <w:t xml:space="preserve">On January 31, 2017, the group decided that they will resume with the updating of the project as compliance to the requirements of their CMSC 129 subject. Their subject adviser, Ms. </w:t>
-      </w:r>
-      <w:proofErr w:type="spellStart"/>
-      <w:r>
-        <w:rPr>
-          <w:sz w:val="22"/>
-          <w:szCs w:val="22"/>
-        </w:rPr>
-        <w:t>Ara</w:t>
-      </w:r>
-      <w:proofErr w:type="spellEnd"/>
-      <w:r>
-        <w:rPr>
-          <w:sz w:val="22"/>
-          <w:szCs w:val="22"/>
-        </w:rPr>
-        <w:t xml:space="preserve"> Abigail </w:t>
-      </w:r>
-      <w:proofErr w:type="spellStart"/>
-      <w:r>
-        <w:rPr>
-          <w:sz w:val="22"/>
-          <w:szCs w:val="22"/>
-        </w:rPr>
-        <w:t>Ambita</w:t>
-      </w:r>
-      <w:proofErr w:type="spellEnd"/>
-      <w:r>
-        <w:rPr>
-          <w:sz w:val="22"/>
-          <w:szCs w:val="22"/>
-        </w:rPr>
-        <w:t>, approved of the plan to modify the software.</w:t>
+        <w:t>On January 31, 2017, the group decided that they will resume with the updating of the project as compliance to the requirements of their CMSC 129 subject. Their subject adviser, Ms. Ara Abigail Ambita, approved of the plan to modify the software.</w:t>
       </w:r>
     </w:p>
     <w:p>
@@ -440,17 +309,17 @@
       <w:r>
         <w:rPr>
           <w:noProof/>
-          <w:lang w:val="en-PH" w:eastAsia="en-PH"/>
+          <w:lang w:eastAsia="en-US"/>
         </w:rPr>
         <w:drawing>
           <wp:inline distT="0" distB="0" distL="0" distR="0">
             <wp:extent cx="4143375" cy="2009775"/>
-            <wp:effectExtent l="0" t="0" r="0" b="28575"/>
+            <wp:effectExtent l="0" t="0" r="0" b="47625"/>
             <wp:docPr id="1" name="Diagram 1"/>
             <wp:cNvGraphicFramePr/>
             <a:graphic xmlns:a="http://schemas.openxmlformats.org/drawingml/2006/main">
               <a:graphicData uri="http://schemas.openxmlformats.org/drawingml/2006/diagram">
-                <dgm:relIds xmlns:dgm="http://schemas.openxmlformats.org/drawingml/2006/diagram" xmlns:r="http://schemas.openxmlformats.org/officeDocument/2006/relationships" r:dm="rId7" r:lo="rId8" r:qs="rId9" r:cs="rId10"/>
+                <dgm:relIds xmlns:dgm="http://schemas.openxmlformats.org/drawingml/2006/diagram" xmlns:r="http://schemas.openxmlformats.org/officeDocument/2006/relationships" r:dm="rId8" r:lo="rId9" r:qs="rId10" r:cs="rId11"/>
               </a:graphicData>
             </a:graphic>
           </wp:inline>
@@ -1075,14 +944,27 @@
       <w:r>
         <w:t xml:space="preserve">Table </w:t>
       </w:r>
-      <w:fldSimple w:instr=" SEQ Table \* ARABIC ">
-        <w:r>
-          <w:rPr>
-            <w:noProof/>
-          </w:rPr>
-          <w:t>1</w:t>
-        </w:r>
-      </w:fldSimple>
+      <w:r>
+        <w:fldChar w:fldCharType="begin"/>
+      </w:r>
+      <w:r>
+        <w:instrText xml:space="preserve"> SEQ Table \* ARABIC </w:instrText>
+      </w:r>
+      <w:r>
+        <w:fldChar w:fldCharType="separate"/>
+      </w:r>
+      <w:r>
+        <w:rPr>
+          <w:noProof/>
+        </w:rPr>
+        <w:t>1</w:t>
+      </w:r>
+      <w:r>
+        <w:rPr>
+          <w:noProof/>
+        </w:rPr>
+        <w:fldChar w:fldCharType="end"/>
+      </w:r>
       <w:r>
         <w:t xml:space="preserve"> Hardware Requirements</w:t>
       </w:r>
@@ -1371,36 +1253,16 @@
                 <w:sz w:val="22"/>
                 <w:szCs w:val="22"/>
               </w:rPr>
-              <w:t xml:space="preserve">XAMPP, </w:t>
+              <w:t>XAMPP, Dia, Sublime Text, GitHub</w:t>
             </w:r>
-            <w:proofErr w:type="spellStart"/>
             <w:r>
               <w:rPr>
                 <w:bCs/>
                 <w:sz w:val="22"/>
                 <w:szCs w:val="22"/>
               </w:rPr>
-              <w:t>Dia</w:t>
+              <w:t>, Laravel</w:t>
             </w:r>
-            <w:proofErr w:type="spellEnd"/>
-            <w:r>
-              <w:rPr>
-                <w:bCs/>
-                <w:sz w:val="22"/>
-                <w:szCs w:val="22"/>
-              </w:rPr>
-              <w:t xml:space="preserve">, Sublime Text, </w:t>
-            </w:r>
-            <w:proofErr w:type="spellStart"/>
-            <w:r>
-              <w:rPr>
-                <w:bCs/>
-                <w:sz w:val="22"/>
-                <w:szCs w:val="22"/>
-              </w:rPr>
-              <w:t>GitHub</w:t>
-            </w:r>
-            <w:proofErr w:type="spellEnd"/>
           </w:p>
         </w:tc>
       </w:tr>
@@ -1413,14 +1275,27 @@
       <w:r>
         <w:t xml:space="preserve">Table </w:t>
       </w:r>
-      <w:fldSimple w:instr=" SEQ Table \* ARABIC ">
-        <w:r>
-          <w:rPr>
-            <w:noProof/>
-          </w:rPr>
-          <w:t>2</w:t>
-        </w:r>
-      </w:fldSimple>
+      <w:r>
+        <w:fldChar w:fldCharType="begin"/>
+      </w:r>
+      <w:r>
+        <w:instrText xml:space="preserve"> SEQ Table \* ARABIC </w:instrText>
+      </w:r>
+      <w:r>
+        <w:fldChar w:fldCharType="separate"/>
+      </w:r>
+      <w:r>
+        <w:rPr>
+          <w:noProof/>
+        </w:rPr>
+        <w:t>2</w:t>
+      </w:r>
+      <w:r>
+        <w:rPr>
+          <w:noProof/>
+        </w:rPr>
+        <w:fldChar w:fldCharType="end"/>
+      </w:r>
       <w:r>
         <w:t xml:space="preserve"> Software Requirements</w:t>
       </w:r>
@@ -1489,7 +1364,15 @@
           <w:sz w:val="22"/>
           <w:szCs w:val="22"/>
         </w:rPr>
-        <w:t xml:space="preserve"> (February 17, 2017 – February 18, 2017)</w:t>
+        <w:t xml:space="preserve"> (April 23, 2017</w:t>
+      </w:r>
+      <w:r>
+        <w:rPr>
+          <w:bCs/>
+          <w:sz w:val="22"/>
+          <w:szCs w:val="22"/>
+        </w:rPr>
+        <w:t>)</w:t>
       </w:r>
     </w:p>
     <w:p>
@@ -1520,7 +1403,15 @@
           <w:sz w:val="22"/>
           <w:szCs w:val="22"/>
         </w:rPr>
-        <w:t xml:space="preserve"> (February 17, 2017 – February 18, 2017)</w:t>
+        <w:t xml:space="preserve"> (April 23, 2017</w:t>
+      </w:r>
+      <w:r>
+        <w:rPr>
+          <w:bCs/>
+          <w:sz w:val="22"/>
+          <w:szCs w:val="22"/>
+        </w:rPr>
+        <w:t>)</w:t>
       </w:r>
     </w:p>
     <w:p>
@@ -1551,15 +1442,39 @@
           <w:sz w:val="22"/>
           <w:szCs w:val="22"/>
         </w:rPr>
-        <w:t xml:space="preserve"> (February 18</w:t>
-      </w:r>
-      <w:r>
-        <w:rPr>
-          <w:bCs/>
-          <w:sz w:val="22"/>
-          <w:szCs w:val="22"/>
-        </w:rPr>
-        <w:t>,2017 – February 25, 2017)</w:t>
+        <w:t xml:space="preserve"> (</w:t>
+      </w:r>
+      <w:r>
+        <w:rPr>
+          <w:bCs/>
+          <w:sz w:val="22"/>
+          <w:szCs w:val="22"/>
+        </w:rPr>
+        <w:t>April 24</w:t>
+      </w:r>
+      <w:r>
+        <w:rPr>
+          <w:bCs/>
+          <w:sz w:val="22"/>
+          <w:szCs w:val="22"/>
+        </w:rPr>
+        <w:t xml:space="preserve">,2017 – </w:t>
+      </w:r>
+      <w:r>
+        <w:rPr>
+          <w:bCs/>
+          <w:sz w:val="22"/>
+          <w:szCs w:val="22"/>
+        </w:rPr>
+        <w:t>April 29</w:t>
+      </w:r>
+      <w:r>
+        <w:rPr>
+          <w:bCs/>
+          <w:sz w:val="22"/>
+          <w:szCs w:val="22"/>
+        </w:rPr>
+        <w:t>, 2017)</w:t>
       </w:r>
     </w:p>
     <w:p>
@@ -1695,7 +1610,15 @@
           <w:sz w:val="22"/>
           <w:szCs w:val="22"/>
         </w:rPr>
-        <w:t xml:space="preserve"> (February 26, 2017 – March 5, 2017)</w:t>
+        <w:t xml:space="preserve"> (April 26, 2017 – April 29</w:t>
+      </w:r>
+      <w:r>
+        <w:rPr>
+          <w:bCs/>
+          <w:sz w:val="22"/>
+          <w:szCs w:val="22"/>
+        </w:rPr>
+        <w:t>, 2017)</w:t>
       </w:r>
     </w:p>
     <w:p>
@@ -1774,7 +1697,31 @@
           <w:sz w:val="22"/>
           <w:szCs w:val="22"/>
         </w:rPr>
-        <w:t xml:space="preserve"> (February 26, 2017 – March 5, 2017)</w:t>
+        <w:t xml:space="preserve"> (April 30</w:t>
+      </w:r>
+      <w:r>
+        <w:rPr>
+          <w:bCs/>
+          <w:sz w:val="22"/>
+          <w:szCs w:val="22"/>
+        </w:rPr>
+        <w:t xml:space="preserve">, 2017 – </w:t>
+      </w:r>
+      <w:r>
+        <w:rPr>
+          <w:bCs/>
+          <w:sz w:val="22"/>
+          <w:szCs w:val="22"/>
+        </w:rPr>
+        <w:t>May</w:t>
+      </w:r>
+      <w:r>
+        <w:rPr>
+          <w:bCs/>
+          <w:sz w:val="22"/>
+          <w:szCs w:val="22"/>
+        </w:rPr>
+        <w:t xml:space="preserve"> 5, 2017)</w:t>
       </w:r>
     </w:p>
     <w:p>
@@ -1877,7 +1824,23 @@
           <w:sz w:val="22"/>
           <w:szCs w:val="22"/>
         </w:rPr>
-        <w:t xml:space="preserve"> (February 26, 2017 – March 5, 2017)</w:t>
+        <w:t xml:space="preserve"> (</w:t>
+      </w:r>
+      <w:r>
+        <w:rPr>
+          <w:bCs/>
+          <w:sz w:val="22"/>
+          <w:szCs w:val="22"/>
+        </w:rPr>
+        <w:t>May 2, 2017 – May 5</w:t>
+      </w:r>
+      <w:r>
+        <w:rPr>
+          <w:bCs/>
+          <w:sz w:val="22"/>
+          <w:szCs w:val="22"/>
+        </w:rPr>
+        <w:t>, 2017)</w:t>
       </w:r>
     </w:p>
     <w:p>
@@ -1908,15 +1871,23 @@
           <w:sz w:val="22"/>
           <w:szCs w:val="22"/>
         </w:rPr>
-        <w:t xml:space="preserve"> (February 25, 2017 – March </w:t>
-      </w:r>
-      <w:r>
-        <w:rPr>
-          <w:bCs/>
-          <w:sz w:val="22"/>
-          <w:szCs w:val="22"/>
-        </w:rPr>
-        <w:t>18</w:t>
+        <w:t xml:space="preserve"> (April 30, 2017 – May</w:t>
+      </w:r>
+      <w:r>
+        <w:rPr>
+          <w:bCs/>
+          <w:sz w:val="22"/>
+          <w:szCs w:val="22"/>
+        </w:rPr>
+        <w:t xml:space="preserve"> </w:t>
+      </w:r>
+      <w:r>
+        <w:rPr>
+          <w:bCs/>
+          <w:sz w:val="22"/>
+          <w:szCs w:val="22"/>
+        </w:rPr>
+        <w:t>15</w:t>
       </w:r>
       <w:r>
         <w:rPr>
@@ -1955,15 +1926,23 @@
           <w:sz w:val="22"/>
           <w:szCs w:val="22"/>
         </w:rPr>
-        <w:t xml:space="preserve"> (March 5, 2017 – March </w:t>
-      </w:r>
-      <w:r>
-        <w:rPr>
-          <w:bCs/>
-          <w:sz w:val="22"/>
-          <w:szCs w:val="22"/>
-        </w:rPr>
-        <w:t>18</w:t>
+        <w:t xml:space="preserve"> (March 7, 2017 – May</w:t>
+      </w:r>
+      <w:r>
+        <w:rPr>
+          <w:bCs/>
+          <w:sz w:val="22"/>
+          <w:szCs w:val="22"/>
+        </w:rPr>
+        <w:t xml:space="preserve"> </w:t>
+      </w:r>
+      <w:r>
+        <w:rPr>
+          <w:bCs/>
+          <w:sz w:val="22"/>
+          <w:szCs w:val="22"/>
+        </w:rPr>
+        <w:t>11</w:t>
       </w:r>
       <w:r>
         <w:rPr>
@@ -2002,7 +1981,7 @@
           <w:sz w:val="22"/>
           <w:szCs w:val="22"/>
         </w:rPr>
-        <w:t xml:space="preserve"> (March 19</w:t>
+        <w:t xml:space="preserve"> (May 12</w:t>
       </w:r>
       <w:r>
         <w:rPr>
@@ -2018,7 +1997,15 @@
           <w:sz w:val="22"/>
           <w:szCs w:val="22"/>
         </w:rPr>
-        <w:t xml:space="preserve"> – March 20, 2017</w:t>
+        <w:t xml:space="preserve"> – March 19</w:t>
+      </w:r>
+      <w:r>
+        <w:rPr>
+          <w:bCs/>
+          <w:sz w:val="22"/>
+          <w:szCs w:val="22"/>
+        </w:rPr>
+        <w:t>, 2017</w:t>
       </w:r>
       <w:r>
         <w:rPr>
@@ -2066,7 +2053,7 @@
       <w:r>
         <w:rPr>
           <w:noProof/>
-          <w:lang w:val="en-PH" w:eastAsia="en-PH"/>
+          <w:lang w:eastAsia="en-US"/>
         </w:rPr>
         <w:drawing>
           <wp:inline distT="0" distB="0" distL="0" distR="0" wp14:anchorId="40B4EE4F" wp14:editId="6B954299">
@@ -2076,7 +2063,7 @@
             <wp:cNvGraphicFramePr/>
             <a:graphic xmlns:a="http://schemas.openxmlformats.org/drawingml/2006/main">
               <a:graphicData uri="http://schemas.openxmlformats.org/drawingml/2006/chart">
-                <c:chart xmlns:c="http://schemas.openxmlformats.org/drawingml/2006/chart" xmlns:r="http://schemas.openxmlformats.org/officeDocument/2006/relationships" r:id="rId12"/>
+                <c:chart xmlns:c="http://schemas.openxmlformats.org/drawingml/2006/chart" xmlns:r="http://schemas.openxmlformats.org/officeDocument/2006/relationships" r:id="rId13"/>
               </a:graphicData>
             </a:graphic>
           </wp:inline>
@@ -2176,7 +2163,16 @@
                 <w:sz w:val="22"/>
                 <w:szCs w:val="22"/>
               </w:rPr>
-              <w:t>Feb 17 – 23</w:t>
+              <w:t xml:space="preserve">April 23 –April </w:t>
+            </w:r>
+            <w:r>
+              <w:rPr>
+                <w:b/>
+                <w:bCs/>
+                <w:sz w:val="22"/>
+                <w:szCs w:val="22"/>
+              </w:rPr>
+              <w:t>28</w:t>
             </w:r>
           </w:p>
         </w:tc>
@@ -2202,7 +2198,16 @@
                 <w:sz w:val="22"/>
                 <w:szCs w:val="22"/>
               </w:rPr>
-              <w:t>Feb 24 – March 2</w:t>
+              <w:t>April 29</w:t>
+            </w:r>
+            <w:r>
+              <w:rPr>
+                <w:b/>
+                <w:bCs/>
+                <w:sz w:val="22"/>
+                <w:szCs w:val="22"/>
+              </w:rPr>
+              <w:t xml:space="preserve"> – May 4</w:t>
             </w:r>
           </w:p>
         </w:tc>
@@ -2228,7 +2233,7 @@
                 <w:sz w:val="22"/>
                 <w:szCs w:val="22"/>
               </w:rPr>
-              <w:t>March 3 – 9</w:t>
+              <w:t>May 5 –10</w:t>
             </w:r>
           </w:p>
         </w:tc>
@@ -2253,7 +2258,16 @@
                 <w:sz w:val="22"/>
                 <w:szCs w:val="22"/>
               </w:rPr>
-              <w:t>March 10 - 16</w:t>
+              <w:t>May 11</w:t>
+            </w:r>
+            <w:r>
+              <w:rPr>
+                <w:b/>
+                <w:bCs/>
+                <w:sz w:val="22"/>
+                <w:szCs w:val="22"/>
+              </w:rPr>
+              <w:t xml:space="preserve"> - 16</w:t>
             </w:r>
           </w:p>
         </w:tc>
@@ -2279,7 +2293,25 @@
                 <w:sz w:val="22"/>
                 <w:szCs w:val="22"/>
               </w:rPr>
-              <w:t>March 17 - 23</w:t>
+              <w:t>May</w:t>
+            </w:r>
+            <w:r>
+              <w:rPr>
+                <w:b/>
+                <w:bCs/>
+                <w:sz w:val="22"/>
+                <w:szCs w:val="22"/>
+              </w:rPr>
+              <w:t xml:space="preserve"> 17 -</w:t>
+            </w:r>
+            <w:r>
+              <w:rPr>
+                <w:b/>
+                <w:bCs/>
+                <w:sz w:val="22"/>
+                <w:szCs w:val="22"/>
+              </w:rPr>
+              <w:t>19</w:t>
             </w:r>
           </w:p>
         </w:tc>
@@ -2648,7 +2680,6 @@
                 <w:szCs w:val="22"/>
               </w:rPr>
             </w:pPr>
-            <w:proofErr w:type="spellStart"/>
             <w:r>
               <w:rPr>
                 <w:b/>
@@ -2659,7 +2690,6 @@
               </w:rPr>
               <w:t>Cyra</w:t>
             </w:r>
-            <w:proofErr w:type="spellEnd"/>
           </w:p>
         </w:tc>
         <w:tc>
@@ -2961,7 +2991,6 @@
                 <w:szCs w:val="22"/>
               </w:rPr>
             </w:pPr>
-            <w:proofErr w:type="spellStart"/>
             <w:r>
               <w:rPr>
                 <w:b/>
@@ -2972,7 +3001,6 @@
               </w:rPr>
               <w:t>Shebna</w:t>
             </w:r>
-            <w:proofErr w:type="spellEnd"/>
           </w:p>
         </w:tc>
         <w:tc>
@@ -3283,7 +3311,6 @@
                 <w:szCs w:val="22"/>
               </w:rPr>
             </w:pPr>
-            <w:proofErr w:type="spellStart"/>
             <w:r>
               <w:rPr>
                 <w:b/>
@@ -3294,7 +3321,6 @@
               </w:rPr>
               <w:t>Lincy</w:t>
             </w:r>
-            <w:proofErr w:type="spellEnd"/>
           </w:p>
         </w:tc>
         <w:tc>
@@ -3383,7 +3409,6 @@
                 <w:szCs w:val="22"/>
               </w:rPr>
             </w:pPr>
-            <w:bookmarkStart w:id="0" w:name="_GoBack"/>
             <w:r>
               <w:rPr>
                 <w:b/>
@@ -3393,7 +3418,6 @@
               </w:rPr>
               <w:t>T7</w:t>
             </w:r>
-            <w:bookmarkEnd w:id="0"/>
           </w:p>
         </w:tc>
         <w:tc>
@@ -3954,7 +3978,7 @@
 </file>
 
 <file path=word/numbering.xml><?xml version="1.0" encoding="utf-8"?>
-<w:numbering xmlns:wpc="http://schemas.microsoft.com/office/word/2010/wordprocessingCanvas" xmlns:mc="http://schemas.openxmlformats.org/markup-compatibility/2006" xmlns:o="urn:schemas-microsoft-com:office:office" xmlns:r="http://schemas.openxmlformats.org/officeDocument/2006/relationships" xmlns:m="http://schemas.openxmlformats.org/officeDocument/2006/math" xmlns:v="urn:schemas-microsoft-com:vml" xmlns:wp14="http://schemas.microsoft.com/office/word/2010/wordprocessingDrawing" xmlns:wp="http://schemas.openxmlformats.org/drawingml/2006/wordprocessingDrawing" xmlns:w10="urn:schemas-microsoft-com:office:word" xmlns:w="http://schemas.openxmlformats.org/wordprocessingml/2006/main" xmlns:w14="http://schemas.microsoft.com/office/word/2010/wordml" xmlns:w15="http://schemas.microsoft.com/office/word/2012/wordml" xmlns:wpg="http://schemas.microsoft.com/office/word/2010/wordprocessingGroup" xmlns:wpi="http://schemas.microsoft.com/office/word/2010/wordprocessingInk" xmlns:wne="http://schemas.microsoft.com/office/word/2006/wordml" xmlns:wps="http://schemas.microsoft.com/office/word/2010/wordprocessingShape" mc:Ignorable="w14 w15 wp14">
+<w:numbering xmlns:wpc="http://schemas.microsoft.com/office/word/2010/wordprocessingCanvas" xmlns:mc="http://schemas.openxmlformats.org/markup-compatibility/2006" xmlns:o="urn:schemas-microsoft-com:office:office" xmlns:r="http://schemas.openxmlformats.org/officeDocument/2006/relationships" xmlns:m="http://schemas.openxmlformats.org/officeDocument/2006/math" xmlns:v="urn:schemas-microsoft-com:vml" xmlns:wp14="http://schemas.microsoft.com/office/word/2010/wordprocessingDrawing" xmlns:wp="http://schemas.openxmlformats.org/drawingml/2006/wordprocessingDrawing" xmlns:w10="urn:schemas-microsoft-com:office:word" xmlns:w="http://schemas.openxmlformats.org/wordprocessingml/2006/main" xmlns:w14="http://schemas.microsoft.com/office/word/2010/wordml" xmlns:wpg="http://schemas.microsoft.com/office/word/2010/wordprocessingGroup" xmlns:wpi="http://schemas.microsoft.com/office/word/2010/wordprocessingInk" xmlns:wne="http://schemas.microsoft.com/office/word/2006/wordml" xmlns:wps="http://schemas.microsoft.com/office/word/2010/wordprocessingShape" mc:Ignorable="w14 wp14">
   <w:abstractNum w:abstractNumId="0">
     <w:nsid w:val="074A596D"/>
     <w:multiLevelType w:val="hybridMultilevel"/>
@@ -4668,7 +4692,7 @@
 </file>
 
 <file path=word/styles.xml><?xml version="1.0" encoding="utf-8"?>
-<w:styles xmlns:mc="http://schemas.openxmlformats.org/markup-compatibility/2006" xmlns:r="http://schemas.openxmlformats.org/officeDocument/2006/relationships" xmlns:w="http://schemas.openxmlformats.org/wordprocessingml/2006/main" xmlns:w14="http://schemas.microsoft.com/office/word/2010/wordml" xmlns:w15="http://schemas.microsoft.com/office/word/2012/wordml" mc:Ignorable="w14 w15">
+<w:styles xmlns:mc="http://schemas.openxmlformats.org/markup-compatibility/2006" xmlns:r="http://schemas.openxmlformats.org/officeDocument/2006/relationships" xmlns:w="http://schemas.openxmlformats.org/wordprocessingml/2006/main" xmlns:w14="http://schemas.microsoft.com/office/word/2010/wordml" mc:Ignorable="w14">
   <w:docDefaults>
     <w:rPrDefault>
       <w:rPr>
@@ -4682,371 +4706,459 @@
       </w:pPr>
     </w:pPrDefault>
   </w:docDefaults>
-  <w:latentStyles w:defLockedState="0" w:defUIPriority="0" w:defSemiHidden="0" w:defUnhideWhenUsed="0" w:defQFormat="0" w:count="371">
-    <w:lsdException w:name="Normal" w:qFormat="1"/>
-    <w:lsdException w:name="heading 1" w:qFormat="1"/>
-    <w:lsdException w:name="heading 2" w:semiHidden="1" w:unhideWhenUsed="1" w:qFormat="1"/>
-    <w:lsdException w:name="heading 3" w:semiHidden="1" w:unhideWhenUsed="1" w:qFormat="1"/>
-    <w:lsdException w:name="heading 4" w:semiHidden="1" w:unhideWhenUsed="1" w:qFormat="1"/>
-    <w:lsdException w:name="heading 5" w:semiHidden="1" w:unhideWhenUsed="1" w:qFormat="1"/>
-    <w:lsdException w:name="heading 6" w:semiHidden="1" w:unhideWhenUsed="1" w:qFormat="1"/>
-    <w:lsdException w:name="heading 7" w:semiHidden="1" w:unhideWhenUsed="1" w:qFormat="1"/>
-    <w:lsdException w:name="heading 8" w:semiHidden="1" w:unhideWhenUsed="1" w:qFormat="1"/>
-    <w:lsdException w:name="heading 9" w:semiHidden="1" w:unhideWhenUsed="1" w:qFormat="1"/>
-    <w:lsdException w:name="index 1" w:semiHidden="1" w:unhideWhenUsed="1"/>
-    <w:lsdException w:name="index 2" w:semiHidden="1" w:unhideWhenUsed="1"/>
-    <w:lsdException w:name="index 3" w:semiHidden="1" w:unhideWhenUsed="1"/>
-    <w:lsdException w:name="index 4" w:semiHidden="1" w:unhideWhenUsed="1"/>
-    <w:lsdException w:name="index 5" w:semiHidden="1" w:unhideWhenUsed="1"/>
-    <w:lsdException w:name="index 6" w:semiHidden="1" w:unhideWhenUsed="1"/>
-    <w:lsdException w:name="index 7" w:semiHidden="1" w:unhideWhenUsed="1"/>
-    <w:lsdException w:name="index 8" w:semiHidden="1" w:unhideWhenUsed="1"/>
-    <w:lsdException w:name="index 9" w:semiHidden="1" w:unhideWhenUsed="1"/>
-    <w:lsdException w:name="toc 1" w:semiHidden="1" w:unhideWhenUsed="1"/>
-    <w:lsdException w:name="toc 2" w:semiHidden="1" w:unhideWhenUsed="1"/>
-    <w:lsdException w:name="toc 3" w:semiHidden="1" w:unhideWhenUsed="1"/>
-    <w:lsdException w:name="toc 4" w:semiHidden="1" w:unhideWhenUsed="1"/>
-    <w:lsdException w:name="toc 5" w:semiHidden="1" w:unhideWhenUsed="1"/>
-    <w:lsdException w:name="toc 6" w:semiHidden="1" w:unhideWhenUsed="1"/>
-    <w:lsdException w:name="toc 7" w:semiHidden="1" w:unhideWhenUsed="1"/>
-    <w:lsdException w:name="toc 8" w:semiHidden="1" w:unhideWhenUsed="1"/>
-    <w:lsdException w:name="toc 9" w:semiHidden="1" w:unhideWhenUsed="1"/>
-    <w:lsdException w:name="Normal Indent" w:semiHidden="1" w:unhideWhenUsed="1"/>
-    <w:lsdException w:name="footnote text" w:semiHidden="1" w:unhideWhenUsed="1"/>
-    <w:lsdException w:name="annotation text" w:semiHidden="1" w:unhideWhenUsed="1"/>
-    <w:lsdException w:name="header" w:semiHidden="1" w:unhideWhenUsed="1"/>
-    <w:lsdException w:name="footer" w:semiHidden="1" w:unhideWhenUsed="1"/>
-    <w:lsdException w:name="index heading" w:semiHidden="1" w:unhideWhenUsed="1"/>
-    <w:lsdException w:name="caption" w:semiHidden="1" w:unhideWhenUsed="1" w:qFormat="1"/>
-    <w:lsdException w:name="table of figures" w:semiHidden="1" w:unhideWhenUsed="1"/>
-    <w:lsdException w:name="envelope address" w:semiHidden="1" w:unhideWhenUsed="1"/>
-    <w:lsdException w:name="envelope return" w:semiHidden="1" w:unhideWhenUsed="1"/>
-    <w:lsdException w:name="footnote reference" w:semiHidden="1" w:unhideWhenUsed="1"/>
-    <w:lsdException w:name="annotation reference" w:semiHidden="1" w:unhideWhenUsed="1"/>
-    <w:lsdException w:name="line number" w:semiHidden="1" w:unhideWhenUsed="1"/>
-    <w:lsdException w:name="page number" w:semiHidden="1" w:unhideWhenUsed="1"/>
-    <w:lsdException w:name="endnote reference" w:semiHidden="1" w:unhideWhenUsed="1"/>
-    <w:lsdException w:name="endnote text" w:semiHidden="1" w:unhideWhenUsed="1"/>
-    <w:lsdException w:name="table of authorities" w:semiHidden="1" w:unhideWhenUsed="1"/>
-    <w:lsdException w:name="macro" w:semiHidden="1" w:unhideWhenUsed="1"/>
-    <w:lsdException w:name="toa heading" w:semiHidden="1" w:unhideWhenUsed="1"/>
-    <w:lsdException w:name="List" w:semiHidden="1" w:unhideWhenUsed="1"/>
-    <w:lsdException w:name="List Bullet" w:semiHidden="1" w:unhideWhenUsed="1"/>
-    <w:lsdException w:name="List 2" w:semiHidden="1" w:unhideWhenUsed="1"/>
-    <w:lsdException w:name="List 3" w:semiHidden="1" w:unhideWhenUsed="1"/>
-    <w:lsdException w:name="List Bullet 2" w:semiHidden="1" w:unhideWhenUsed="1"/>
-    <w:lsdException w:name="List Bullet 3" w:semiHidden="1" w:unhideWhenUsed="1"/>
-    <w:lsdException w:name="List Bullet 4" w:semiHidden="1" w:unhideWhenUsed="1"/>
-    <w:lsdException w:name="List Bullet 5" w:semiHidden="1" w:unhideWhenUsed="1"/>
-    <w:lsdException w:name="List Number 2" w:semiHidden="1" w:unhideWhenUsed="1"/>
-    <w:lsdException w:name="List Number 3" w:semiHidden="1" w:unhideWhenUsed="1"/>
-    <w:lsdException w:name="List Number 4" w:semiHidden="1" w:unhideWhenUsed="1"/>
-    <w:lsdException w:name="List Number 5" w:semiHidden="1" w:unhideWhenUsed="1"/>
-    <w:lsdException w:name="Title" w:qFormat="1"/>
-    <w:lsdException w:name="Closing" w:semiHidden="1" w:unhideWhenUsed="1"/>
-    <w:lsdException w:name="Signature" w:semiHidden="1" w:unhideWhenUsed="1"/>
-    <w:lsdException w:name="Default Paragraph Font" w:semiHidden="1" w:unhideWhenUsed="1"/>
-    <w:lsdException w:name="Body Text" w:semiHidden="1" w:unhideWhenUsed="1"/>
-    <w:lsdException w:name="Body Text Indent" w:semiHidden="1" w:unhideWhenUsed="1"/>
-    <w:lsdException w:name="List Continue" w:semiHidden="1" w:unhideWhenUsed="1"/>
-    <w:lsdException w:name="List Continue 2" w:semiHidden="1" w:unhideWhenUsed="1"/>
-    <w:lsdException w:name="List Continue 3" w:semiHidden="1" w:unhideWhenUsed="1"/>
-    <w:lsdException w:name="List Continue 4" w:semiHidden="1" w:unhideWhenUsed="1"/>
-    <w:lsdException w:name="List Continue 5" w:semiHidden="1" w:unhideWhenUsed="1"/>
-    <w:lsdException w:name="Message Header" w:semiHidden="1" w:unhideWhenUsed="1"/>
-    <w:lsdException w:name="Subtitle" w:qFormat="1"/>
-    <w:lsdException w:name="Body Text First Indent 2" w:semiHidden="1" w:unhideWhenUsed="1"/>
-    <w:lsdException w:name="Note Heading" w:semiHidden="1" w:unhideWhenUsed="1"/>
-    <w:lsdException w:name="Body Text 2" w:semiHidden="1" w:unhideWhenUsed="1"/>
-    <w:lsdException w:name="Body Text 3" w:semiHidden="1" w:unhideWhenUsed="1"/>
-    <w:lsdException w:name="Body Text Indent 2" w:semiHidden="1" w:unhideWhenUsed="1"/>
-    <w:lsdException w:name="Body Text Indent 3" w:semiHidden="1" w:unhideWhenUsed="1"/>
-    <w:lsdException w:name="Block Text" w:semiHidden="1" w:unhideWhenUsed="1"/>
-    <w:lsdException w:name="Hyperlink" w:semiHidden="1" w:unhideWhenUsed="1" w:qFormat="1"/>
-    <w:lsdException w:name="FollowedHyperlink" w:semiHidden="1" w:unhideWhenUsed="1"/>
-    <w:lsdException w:name="Strong" w:qFormat="1"/>
-    <w:lsdException w:name="Emphasis" w:qFormat="1"/>
-    <w:lsdException w:name="Document Map" w:semiHidden="1" w:unhideWhenUsed="1"/>
-    <w:lsdException w:name="Plain Text" w:semiHidden="1" w:unhideWhenUsed="1"/>
-    <w:lsdException w:name="E-mail Signature" w:semiHidden="1" w:unhideWhenUsed="1"/>
-    <w:lsdException w:name="HTML Top of Form" w:semiHidden="1" w:uiPriority="99" w:unhideWhenUsed="1"/>
-    <w:lsdException w:name="HTML Bottom of Form" w:semiHidden="1" w:uiPriority="99" w:unhideWhenUsed="1"/>
-    <w:lsdException w:name="Normal (Web)" w:semiHidden="1" w:unhideWhenUsed="1" w:qFormat="1"/>
-    <w:lsdException w:name="HTML Acronym" w:semiHidden="1" w:unhideWhenUsed="1"/>
-    <w:lsdException w:name="HTML Address" w:semiHidden="1" w:unhideWhenUsed="1"/>
-    <w:lsdException w:name="HTML Cite" w:semiHidden="1" w:unhideWhenUsed="1"/>
-    <w:lsdException w:name="HTML Code" w:semiHidden="1" w:unhideWhenUsed="1"/>
-    <w:lsdException w:name="HTML Definition" w:semiHidden="1" w:unhideWhenUsed="1"/>
-    <w:lsdException w:name="HTML Keyboard" w:semiHidden="1" w:unhideWhenUsed="1"/>
-    <w:lsdException w:name="HTML Preformatted" w:semiHidden="1" w:unhideWhenUsed="1"/>
-    <w:lsdException w:name="HTML Sample" w:semiHidden="1" w:unhideWhenUsed="1"/>
-    <w:lsdException w:name="HTML Typewriter" w:semiHidden="1" w:unhideWhenUsed="1"/>
-    <w:lsdException w:name="HTML Variable" w:semiHidden="1" w:unhideWhenUsed="1"/>
-    <w:lsdException w:name="Normal Table" w:semiHidden="1" w:unhideWhenUsed="1"/>
-    <w:lsdException w:name="annotation subject" w:semiHidden="1" w:unhideWhenUsed="1"/>
-    <w:lsdException w:name="No List" w:semiHidden="1" w:uiPriority="99" w:unhideWhenUsed="1"/>
-    <w:lsdException w:name="Outline List 1" w:semiHidden="1" w:uiPriority="99" w:unhideWhenUsed="1"/>
-    <w:lsdException w:name="Outline List 2" w:semiHidden="1" w:uiPriority="99" w:unhideWhenUsed="1"/>
-    <w:lsdException w:name="Outline List 3" w:semiHidden="1" w:uiPriority="99" w:unhideWhenUsed="1"/>
-    <w:lsdException w:name="Table Simple 1" w:semiHidden="1" w:unhideWhenUsed="1"/>
-    <w:lsdException w:name="Table Simple 2" w:semiHidden="1" w:unhideWhenUsed="1"/>
-    <w:lsdException w:name="Table Simple 3" w:semiHidden="1" w:unhideWhenUsed="1"/>
-    <w:lsdException w:name="Table Classic 1" w:semiHidden="1" w:unhideWhenUsed="1"/>
-    <w:lsdException w:name="Table Classic 2" w:semiHidden="1" w:unhideWhenUsed="1"/>
-    <w:lsdException w:name="Table Classic 3" w:semiHidden="1" w:unhideWhenUsed="1"/>
-    <w:lsdException w:name="Table Classic 4" w:semiHidden="1" w:unhideWhenUsed="1"/>
-    <w:lsdException w:name="Table Colorful 1" w:semiHidden="1" w:unhideWhenUsed="1"/>
-    <w:lsdException w:name="Table Colorful 2" w:semiHidden="1" w:unhideWhenUsed="1"/>
-    <w:lsdException w:name="Table Colorful 3" w:semiHidden="1" w:unhideWhenUsed="1"/>
-    <w:lsdException w:name="Table Columns 1" w:semiHidden="1" w:unhideWhenUsed="1"/>
-    <w:lsdException w:name="Table Columns 2" w:semiHidden="1" w:unhideWhenUsed="1"/>
-    <w:lsdException w:name="Table Columns 3" w:semiHidden="1" w:unhideWhenUsed="1"/>
-    <w:lsdException w:name="Table Columns 4" w:semiHidden="1" w:unhideWhenUsed="1"/>
-    <w:lsdException w:name="Table Columns 5" w:semiHidden="1" w:unhideWhenUsed="1"/>
-    <w:lsdException w:name="Table Grid 1" w:semiHidden="1" w:unhideWhenUsed="1"/>
-    <w:lsdException w:name="Table Grid 2" w:semiHidden="1" w:unhideWhenUsed="1"/>
-    <w:lsdException w:name="Table Grid 3" w:semiHidden="1" w:unhideWhenUsed="1"/>
-    <w:lsdException w:name="Table Grid 4" w:semiHidden="1" w:unhideWhenUsed="1"/>
-    <w:lsdException w:name="Table Grid 5" w:semiHidden="1" w:unhideWhenUsed="1"/>
-    <w:lsdException w:name="Table Grid 6" w:semiHidden="1" w:unhideWhenUsed="1"/>
-    <w:lsdException w:name="Table Grid 7" w:semiHidden="1" w:unhideWhenUsed="1"/>
-    <w:lsdException w:name="Table Grid 8" w:semiHidden="1" w:unhideWhenUsed="1"/>
-    <w:lsdException w:name="Table List 1" w:semiHidden="1" w:unhideWhenUsed="1"/>
-    <w:lsdException w:name="Table List 2" w:semiHidden="1" w:unhideWhenUsed="1"/>
-    <w:lsdException w:name="Table List 3" w:semiHidden="1" w:unhideWhenUsed="1"/>
-    <w:lsdException w:name="Table List 4" w:semiHidden="1" w:unhideWhenUsed="1"/>
-    <w:lsdException w:name="Table List 5" w:semiHidden="1" w:unhideWhenUsed="1"/>
-    <w:lsdException w:name="Table List 6" w:semiHidden="1" w:unhideWhenUsed="1"/>
-    <w:lsdException w:name="Table List 7" w:semiHidden="1" w:unhideWhenUsed="1"/>
-    <w:lsdException w:name="Table List 8" w:semiHidden="1" w:unhideWhenUsed="1"/>
-    <w:lsdException w:name="Table 3D effects 1" w:semiHidden="1" w:unhideWhenUsed="1"/>
-    <w:lsdException w:name="Table 3D effects 2" w:semiHidden="1" w:unhideWhenUsed="1"/>
-    <w:lsdException w:name="Table 3D effects 3" w:semiHidden="1" w:unhideWhenUsed="1"/>
-    <w:lsdException w:name="Table Contemporary" w:semiHidden="1" w:unhideWhenUsed="1"/>
-    <w:lsdException w:name="Table Elegant" w:semiHidden="1" w:unhideWhenUsed="1"/>
-    <w:lsdException w:name="Table Professional" w:semiHidden="1" w:unhideWhenUsed="1"/>
-    <w:lsdException w:name="Table Subtle 1" w:semiHidden="1" w:unhideWhenUsed="1"/>
-    <w:lsdException w:name="Table Subtle 2" w:semiHidden="1" w:unhideWhenUsed="1"/>
-    <w:lsdException w:name="Table Web 1" w:semiHidden="1" w:unhideWhenUsed="1"/>
-    <w:lsdException w:name="Table Web 2" w:semiHidden="1" w:unhideWhenUsed="1"/>
-    <w:lsdException w:name="Table Web 3" w:semiHidden="1" w:unhideWhenUsed="1"/>
-    <w:lsdException w:name="Balloon Text" w:semiHidden="1" w:unhideWhenUsed="1"/>
-    <w:lsdException w:name="Table Theme" w:semiHidden="1" w:unhideWhenUsed="1"/>
-    <w:lsdException w:name="Placeholder Text" w:semiHidden="1" w:uiPriority="99" w:unhideWhenUsed="1"/>
-    <w:lsdException w:name="No Spacing" w:semiHidden="1" w:uiPriority="99" w:unhideWhenUsed="1"/>
-    <w:lsdException w:name="Light Shading" w:uiPriority="60"/>
-    <w:lsdException w:name="Light List" w:uiPriority="61"/>
-    <w:lsdException w:name="Light Grid" w:uiPriority="62"/>
-    <w:lsdException w:name="Medium Shading 1" w:uiPriority="63"/>
-    <w:lsdException w:name="Medium Shading 2" w:uiPriority="64"/>
-    <w:lsdException w:name="Medium List 1" w:uiPriority="65"/>
-    <w:lsdException w:name="Medium List 2" w:uiPriority="66"/>
-    <w:lsdException w:name="Medium Grid 1" w:uiPriority="67"/>
-    <w:lsdException w:name="Medium Grid 2" w:uiPriority="68"/>
-    <w:lsdException w:name="Medium Grid 3" w:uiPriority="69"/>
-    <w:lsdException w:name="Dark List" w:uiPriority="70"/>
-    <w:lsdException w:name="Colorful Shading" w:uiPriority="71"/>
-    <w:lsdException w:name="Colorful List" w:uiPriority="72"/>
-    <w:lsdException w:name="Colorful Grid" w:uiPriority="73"/>
-    <w:lsdException w:name="Light Shading Accent 1" w:uiPriority="60"/>
-    <w:lsdException w:name="Light List Accent 1" w:uiPriority="61"/>
-    <w:lsdException w:name="Light Grid Accent 1" w:uiPriority="62"/>
-    <w:lsdException w:name="Medium Shading 1 Accent 1" w:uiPriority="63"/>
-    <w:lsdException w:name="Medium Shading 2 Accent 1" w:uiPriority="64"/>
-    <w:lsdException w:name="Medium List 1 Accent 1" w:uiPriority="65"/>
-    <w:lsdException w:name="Revision" w:semiHidden="1" w:uiPriority="99" w:unhideWhenUsed="1"/>
-    <w:lsdException w:name="List Paragraph" w:semiHidden="1" w:uiPriority="34" w:unhideWhenUsed="1" w:qFormat="1"/>
-    <w:lsdException w:name="Quote" w:semiHidden="1" w:uiPriority="99" w:unhideWhenUsed="1"/>
-    <w:lsdException w:name="Intense Quote" w:semiHidden="1" w:uiPriority="99" w:unhideWhenUsed="1"/>
-    <w:lsdException w:name="Medium List 2 Accent 1" w:uiPriority="66"/>
-    <w:lsdException w:name="Medium Grid 1 Accent 1" w:uiPriority="67"/>
-    <w:lsdException w:name="Medium Grid 2 Accent 1" w:uiPriority="68"/>
-    <w:lsdException w:name="Medium Grid 3 Accent 1" w:uiPriority="69"/>
-    <w:lsdException w:name="Dark List Accent 1" w:uiPriority="70"/>
-    <w:lsdException w:name="Colorful Shading Accent 1" w:uiPriority="71"/>
-    <w:lsdException w:name="Colorful List Accent 1" w:uiPriority="72"/>
-    <w:lsdException w:name="Colorful Grid Accent 1" w:uiPriority="73"/>
-    <w:lsdException w:name="Light Shading Accent 2" w:uiPriority="60"/>
-    <w:lsdException w:name="Light List Accent 2" w:uiPriority="61"/>
-    <w:lsdException w:name="Light Grid Accent 2" w:uiPriority="62"/>
-    <w:lsdException w:name="Medium Shading 1 Accent 2" w:uiPriority="63"/>
-    <w:lsdException w:name="Medium Shading 2 Accent 2" w:uiPriority="64"/>
-    <w:lsdException w:name="Medium List 1 Accent 2" w:uiPriority="65"/>
-    <w:lsdException w:name="Medium List 2 Accent 2" w:uiPriority="66"/>
-    <w:lsdException w:name="Medium Grid 1 Accent 2" w:uiPriority="67"/>
-    <w:lsdException w:name="Medium Grid 2 Accent 2" w:uiPriority="68"/>
-    <w:lsdException w:name="Medium Grid 3 Accent 2" w:uiPriority="69"/>
-    <w:lsdException w:name="Dark List Accent 2" w:uiPriority="70"/>
-    <w:lsdException w:name="Colorful Shading Accent 2" w:uiPriority="71"/>
-    <w:lsdException w:name="Colorful List Accent 2" w:uiPriority="72"/>
-    <w:lsdException w:name="Colorful Grid Accent 2" w:uiPriority="73"/>
-    <w:lsdException w:name="Light Shading Accent 3" w:uiPriority="60"/>
-    <w:lsdException w:name="Light List Accent 3" w:uiPriority="61"/>
-    <w:lsdException w:name="Light Grid Accent 3" w:uiPriority="62"/>
-    <w:lsdException w:name="Medium Shading 1 Accent 3" w:uiPriority="63"/>
-    <w:lsdException w:name="Medium Shading 2 Accent 3" w:uiPriority="64"/>
-    <w:lsdException w:name="Medium List 1 Accent 3" w:uiPriority="65"/>
-    <w:lsdException w:name="Medium List 2 Accent 3" w:uiPriority="66"/>
-    <w:lsdException w:name="Medium Grid 1 Accent 3" w:uiPriority="67"/>
-    <w:lsdException w:name="Medium Grid 2 Accent 3" w:uiPriority="68"/>
-    <w:lsdException w:name="Medium Grid 3 Accent 3" w:uiPriority="69"/>
-    <w:lsdException w:name="Dark List Accent 3" w:uiPriority="70"/>
-    <w:lsdException w:name="Colorful Shading Accent 3" w:uiPriority="71"/>
-    <w:lsdException w:name="Colorful List Accent 3" w:uiPriority="72"/>
-    <w:lsdException w:name="Colorful Grid Accent 3" w:uiPriority="73"/>
-    <w:lsdException w:name="Light Shading Accent 4" w:uiPriority="60"/>
-    <w:lsdException w:name="Light List Accent 4" w:uiPriority="61"/>
-    <w:lsdException w:name="Light Grid Accent 4" w:uiPriority="62"/>
-    <w:lsdException w:name="Medium Shading 1 Accent 4" w:uiPriority="63"/>
-    <w:lsdException w:name="Medium Shading 2 Accent 4" w:uiPriority="64"/>
-    <w:lsdException w:name="Medium List 1 Accent 4" w:uiPriority="65"/>
-    <w:lsdException w:name="Medium List 2 Accent 4" w:uiPriority="66"/>
-    <w:lsdException w:name="Medium Grid 1 Accent 4" w:uiPriority="67"/>
-    <w:lsdException w:name="Medium Grid 2 Accent 4" w:uiPriority="68"/>
-    <w:lsdException w:name="Medium Grid 3 Accent 4" w:uiPriority="69"/>
-    <w:lsdException w:name="Dark List Accent 4" w:uiPriority="70"/>
-    <w:lsdException w:name="Colorful Shading Accent 4" w:uiPriority="71"/>
-    <w:lsdException w:name="Colorful List Accent 4" w:uiPriority="72"/>
-    <w:lsdException w:name="Colorful Grid Accent 4" w:uiPriority="73"/>
-    <w:lsdException w:name="Light Shading Accent 5" w:uiPriority="60"/>
-    <w:lsdException w:name="Light List Accent 5" w:uiPriority="61"/>
-    <w:lsdException w:name="Light Grid Accent 5" w:uiPriority="62"/>
-    <w:lsdException w:name="Medium Shading 1 Accent 5" w:uiPriority="63"/>
-    <w:lsdException w:name="Medium Shading 2 Accent 5" w:uiPriority="64"/>
-    <w:lsdException w:name="Medium List 1 Accent 5" w:uiPriority="65"/>
-    <w:lsdException w:name="Medium List 2 Accent 5" w:uiPriority="66"/>
-    <w:lsdException w:name="Medium Grid 1 Accent 5" w:uiPriority="67"/>
-    <w:lsdException w:name="Medium Grid 2 Accent 5" w:uiPriority="68"/>
-    <w:lsdException w:name="Medium Grid 3 Accent 5" w:uiPriority="69"/>
-    <w:lsdException w:name="Dark List Accent 5" w:uiPriority="70"/>
-    <w:lsdException w:name="Colorful Shading Accent 5" w:uiPriority="71"/>
-    <w:lsdException w:name="Colorful List Accent 5" w:uiPriority="72"/>
-    <w:lsdException w:name="Colorful Grid Accent 5" w:uiPriority="73"/>
-    <w:lsdException w:name="Light Shading Accent 6" w:uiPriority="60"/>
-    <w:lsdException w:name="Light List Accent 6" w:uiPriority="61"/>
-    <w:lsdException w:name="Light Grid Accent 6" w:uiPriority="62"/>
-    <w:lsdException w:name="Medium Shading 1 Accent 6" w:uiPriority="63"/>
-    <w:lsdException w:name="Medium Shading 2 Accent 6" w:uiPriority="64"/>
-    <w:lsdException w:name="Medium List 1 Accent 6" w:uiPriority="65"/>
-    <w:lsdException w:name="Medium List 2 Accent 6" w:uiPriority="66"/>
-    <w:lsdException w:name="Medium Grid 1 Accent 6" w:uiPriority="67"/>
-    <w:lsdException w:name="Medium Grid 2 Accent 6" w:uiPriority="68"/>
-    <w:lsdException w:name="Medium Grid 3 Accent 6" w:uiPriority="69"/>
-    <w:lsdException w:name="Dark List Accent 6" w:uiPriority="70"/>
-    <w:lsdException w:name="Colorful Shading Accent 6" w:uiPriority="71"/>
-    <w:lsdException w:name="Colorful List Accent 6" w:uiPriority="72"/>
-    <w:lsdException w:name="Colorful Grid Accent 6" w:uiPriority="73"/>
-    <w:lsdException w:name="Subtle Emphasis" w:uiPriority="19" w:qFormat="1"/>
-    <w:lsdException w:name="Intense Emphasis" w:uiPriority="21" w:qFormat="1"/>
-    <w:lsdException w:name="Subtle Reference" w:uiPriority="31" w:qFormat="1"/>
-    <w:lsdException w:name="Intense Reference" w:uiPriority="32" w:qFormat="1"/>
-    <w:lsdException w:name="Book Title" w:uiPriority="33" w:qFormat="1"/>
-    <w:lsdException w:name="Bibliography" w:semiHidden="1" w:uiPriority="37" w:unhideWhenUsed="1"/>
-    <w:lsdException w:name="TOC Heading" w:semiHidden="1" w:uiPriority="39" w:unhideWhenUsed="1" w:qFormat="1"/>
-    <w:lsdException w:name="Plain Table 1" w:uiPriority="41"/>
-    <w:lsdException w:name="Plain Table 2" w:uiPriority="42"/>
-    <w:lsdException w:name="Plain Table 3" w:uiPriority="43"/>
-    <w:lsdException w:name="Plain Table 4" w:uiPriority="44"/>
-    <w:lsdException w:name="Plain Table 5" w:uiPriority="45"/>
-    <w:lsdException w:name="Grid Table Light" w:uiPriority="40"/>
-    <w:lsdException w:name="Grid Table 1 Light" w:uiPriority="46"/>
-    <w:lsdException w:name="Grid Table 2" w:uiPriority="47"/>
-    <w:lsdException w:name="Grid Table 3" w:uiPriority="48"/>
-    <w:lsdException w:name="Grid Table 4" w:uiPriority="49"/>
-    <w:lsdException w:name="Grid Table 5 Dark" w:uiPriority="50"/>
-    <w:lsdException w:name="Grid Table 6 Colorful" w:uiPriority="51"/>
-    <w:lsdException w:name="Grid Table 7 Colorful" w:uiPriority="52"/>
-    <w:lsdException w:name="Grid Table 1 Light Accent 1" w:uiPriority="46"/>
-    <w:lsdException w:name="Grid Table 2 Accent 1" w:uiPriority="47"/>
-    <w:lsdException w:name="Grid Table 3 Accent 1" w:uiPriority="48"/>
-    <w:lsdException w:name="Grid Table 4 Accent 1" w:uiPriority="49"/>
-    <w:lsdException w:name="Grid Table 5 Dark Accent 1" w:uiPriority="50"/>
-    <w:lsdException w:name="Grid Table 6 Colorful Accent 1" w:uiPriority="51"/>
-    <w:lsdException w:name="Grid Table 7 Colorful Accent 1" w:uiPriority="52"/>
-    <w:lsdException w:name="Grid Table 1 Light Accent 2" w:uiPriority="46"/>
-    <w:lsdException w:name="Grid Table 2 Accent 2" w:uiPriority="47"/>
-    <w:lsdException w:name="Grid Table 3 Accent 2" w:uiPriority="48"/>
-    <w:lsdException w:name="Grid Table 4 Accent 2" w:uiPriority="49"/>
-    <w:lsdException w:name="Grid Table 5 Dark Accent 2" w:uiPriority="50"/>
-    <w:lsdException w:name="Grid Table 6 Colorful Accent 2" w:uiPriority="51"/>
-    <w:lsdException w:name="Grid Table 7 Colorful Accent 2" w:uiPriority="52"/>
-    <w:lsdException w:name="Grid Table 1 Light Accent 3" w:uiPriority="46"/>
-    <w:lsdException w:name="Grid Table 2 Accent 3" w:uiPriority="47"/>
-    <w:lsdException w:name="Grid Table 3 Accent 3" w:uiPriority="48"/>
-    <w:lsdException w:name="Grid Table 4 Accent 3" w:uiPriority="49"/>
-    <w:lsdException w:name="Grid Table 5 Dark Accent 3" w:uiPriority="50"/>
-    <w:lsdException w:name="Grid Table 6 Colorful Accent 3" w:uiPriority="51"/>
-    <w:lsdException w:name="Grid Table 7 Colorful Accent 3" w:uiPriority="52"/>
-    <w:lsdException w:name="Grid Table 1 Light Accent 4" w:uiPriority="46"/>
-    <w:lsdException w:name="Grid Table 2 Accent 4" w:uiPriority="47"/>
-    <w:lsdException w:name="Grid Table 3 Accent 4" w:uiPriority="48"/>
-    <w:lsdException w:name="Grid Table 4 Accent 4" w:uiPriority="49"/>
-    <w:lsdException w:name="Grid Table 5 Dark Accent 4" w:uiPriority="50"/>
-    <w:lsdException w:name="Grid Table 6 Colorful Accent 4" w:uiPriority="51"/>
-    <w:lsdException w:name="Grid Table 7 Colorful Accent 4" w:uiPriority="52"/>
-    <w:lsdException w:name="Grid Table 1 Light Accent 5" w:uiPriority="46"/>
-    <w:lsdException w:name="Grid Table 2 Accent 5" w:uiPriority="47"/>
-    <w:lsdException w:name="Grid Table 3 Accent 5" w:uiPriority="48"/>
-    <w:lsdException w:name="Grid Table 4 Accent 5" w:uiPriority="49"/>
-    <w:lsdException w:name="Grid Table 5 Dark Accent 5" w:uiPriority="50"/>
-    <w:lsdException w:name="Grid Table 6 Colorful Accent 5" w:uiPriority="51"/>
-    <w:lsdException w:name="Grid Table 7 Colorful Accent 5" w:uiPriority="52"/>
-    <w:lsdException w:name="Grid Table 1 Light Accent 6" w:uiPriority="46"/>
-    <w:lsdException w:name="Grid Table 2 Accent 6" w:uiPriority="47"/>
-    <w:lsdException w:name="Grid Table 3 Accent 6" w:uiPriority="48"/>
-    <w:lsdException w:name="Grid Table 4 Accent 6" w:uiPriority="49"/>
-    <w:lsdException w:name="Grid Table 5 Dark Accent 6" w:uiPriority="50"/>
-    <w:lsdException w:name="Grid Table 6 Colorful Accent 6" w:uiPriority="51"/>
-    <w:lsdException w:name="Grid Table 7 Colorful Accent 6" w:uiPriority="52"/>
-    <w:lsdException w:name="List Table 1 Light" w:uiPriority="46"/>
-    <w:lsdException w:name="List Table 2" w:uiPriority="47"/>
-    <w:lsdException w:name="List Table 3" w:uiPriority="48"/>
-    <w:lsdException w:name="List Table 4" w:uiPriority="49"/>
-    <w:lsdException w:name="List Table 5 Dark" w:uiPriority="50"/>
-    <w:lsdException w:name="List Table 6 Colorful" w:uiPriority="51"/>
-    <w:lsdException w:name="List Table 7 Colorful" w:uiPriority="52"/>
-    <w:lsdException w:name="List Table 1 Light Accent 1" w:uiPriority="46"/>
-    <w:lsdException w:name="List Table 2 Accent 1" w:uiPriority="47"/>
-    <w:lsdException w:name="List Table 3 Accent 1" w:uiPriority="48"/>
-    <w:lsdException w:name="List Table 4 Accent 1" w:uiPriority="49"/>
-    <w:lsdException w:name="List Table 5 Dark Accent 1" w:uiPriority="50"/>
-    <w:lsdException w:name="List Table 6 Colorful Accent 1" w:uiPriority="51"/>
-    <w:lsdException w:name="List Table 7 Colorful Accent 1" w:uiPriority="52"/>
-    <w:lsdException w:name="List Table 1 Light Accent 2" w:uiPriority="46"/>
-    <w:lsdException w:name="List Table 2 Accent 2" w:uiPriority="47"/>
-    <w:lsdException w:name="List Table 3 Accent 2" w:uiPriority="48"/>
-    <w:lsdException w:name="List Table 4 Accent 2" w:uiPriority="49"/>
-    <w:lsdException w:name="List Table 5 Dark Accent 2" w:uiPriority="50"/>
-    <w:lsdException w:name="List Table 6 Colorful Accent 2" w:uiPriority="51"/>
-    <w:lsdException w:name="List Table 7 Colorful Accent 2" w:uiPriority="52"/>
-    <w:lsdException w:name="List Table 1 Light Accent 3" w:uiPriority="46"/>
-    <w:lsdException w:name="List Table 2 Accent 3" w:uiPriority="47"/>
-    <w:lsdException w:name="List Table 3 Accent 3" w:uiPriority="48"/>
-    <w:lsdException w:name="List Table 4 Accent 3" w:uiPriority="49"/>
-    <w:lsdException w:name="List Table 5 Dark Accent 3" w:uiPriority="50"/>
-    <w:lsdException w:name="List Table 6 Colorful Accent 3" w:uiPriority="51"/>
-    <w:lsdException w:name="List Table 7 Colorful Accent 3" w:uiPriority="52"/>
-    <w:lsdException w:name="List Table 1 Light Accent 4" w:uiPriority="46"/>
-    <w:lsdException w:name="List Table 2 Accent 4" w:uiPriority="47"/>
-    <w:lsdException w:name="List Table 3 Accent 4" w:uiPriority="48"/>
-    <w:lsdException w:name="List Table 4 Accent 4" w:uiPriority="49"/>
-    <w:lsdException w:name="List Table 5 Dark Accent 4" w:uiPriority="50"/>
-    <w:lsdException w:name="List Table 6 Colorful Accent 4" w:uiPriority="51"/>
-    <w:lsdException w:name="List Table 7 Colorful Accent 4" w:uiPriority="52"/>
-    <w:lsdException w:name="List Table 1 Light Accent 5" w:uiPriority="46"/>
-    <w:lsdException w:name="List Table 2 Accent 5" w:uiPriority="47"/>
-    <w:lsdException w:name="List Table 3 Accent 5" w:uiPriority="48"/>
-    <w:lsdException w:name="List Table 4 Accent 5" w:uiPriority="49"/>
-    <w:lsdException w:name="List Table 5 Dark Accent 5" w:uiPriority="50"/>
-    <w:lsdException w:name="List Table 6 Colorful Accent 5" w:uiPriority="51"/>
-    <w:lsdException w:name="List Table 7 Colorful Accent 5" w:uiPriority="52"/>
-    <w:lsdException w:name="List Table 1 Light Accent 6" w:uiPriority="46"/>
-    <w:lsdException w:name="List Table 2 Accent 6" w:uiPriority="47"/>
-    <w:lsdException w:name="List Table 3 Accent 6" w:uiPriority="48"/>
-    <w:lsdException w:name="List Table 4 Accent 6" w:uiPriority="49"/>
-    <w:lsdException w:name="List Table 5 Dark Accent 6" w:uiPriority="50"/>
-    <w:lsdException w:name="List Table 6 Colorful Accent 6" w:uiPriority="51"/>
-    <w:lsdException w:name="List Table 7 Colorful Accent 6" w:uiPriority="52"/>
+  <w:latentStyles w:defLockedState="0" w:defUIPriority="0" w:defSemiHidden="1" w:defUnhideWhenUsed="1" w:defQFormat="0" w:count="267">
+    <w:lsdException w:name="Normal" w:semiHidden="0" w:unhideWhenUsed="0" w:qFormat="1"/>
+    <w:lsdException w:name="heading 1" w:semiHidden="0" w:unhideWhenUsed="0" w:qFormat="1"/>
+    <w:lsdException w:name="heading 2" w:qFormat="1"/>
+    <w:lsdException w:name="heading 3" w:qFormat="1"/>
+    <w:lsdException w:name="heading 4" w:qFormat="1"/>
+    <w:lsdException w:name="heading 5" w:qFormat="1"/>
+    <w:lsdException w:name="heading 6" w:qFormat="1"/>
+    <w:lsdException w:name="heading 7" w:qFormat="1"/>
+    <w:lsdException w:name="heading 8" w:qFormat="1"/>
+    <w:lsdException w:name="heading 9" w:qFormat="1"/>
+    <w:lsdException w:name="caption" w:qFormat="1"/>
+    <w:lsdException w:name="List Number" w:semiHidden="0" w:unhideWhenUsed="0"/>
+    <w:lsdException w:name="List 4" w:semiHidden="0" w:unhideWhenUsed="0"/>
+    <w:lsdException w:name="List 5" w:semiHidden="0" w:unhideWhenUsed="0"/>
+    <w:lsdException w:name="Title" w:semiHidden="0" w:unhideWhenUsed="0" w:qFormat="1"/>
+    <w:lsdException w:name="Subtitle" w:semiHidden="0" w:unhideWhenUsed="0" w:qFormat="1"/>
+    <w:lsdException w:name="Salutation" w:semiHidden="0" w:unhideWhenUsed="0"/>
+    <w:lsdException w:name="Date" w:semiHidden="0" w:unhideWhenUsed="0"/>
+    <w:lsdException w:name="Body Text First Indent" w:semiHidden="0" w:unhideWhenUsed="0"/>
+    <w:lsdException w:name="Hyperlink" w:qFormat="1"/>
+    <w:lsdException w:name="Strong" w:semiHidden="0" w:unhideWhenUsed="0" w:qFormat="1"/>
+    <w:lsdException w:name="Emphasis" w:semiHidden="0" w:unhideWhenUsed="0" w:qFormat="1"/>
+    <w:lsdException w:name="HTML Top of Form" w:uiPriority="99"/>
+    <w:lsdException w:name="HTML Bottom of Form" w:uiPriority="99"/>
+    <w:lsdException w:name="Normal (Web)" w:qFormat="1"/>
+    <w:lsdException w:name="No List" w:uiPriority="99"/>
+    <w:lsdException w:name="Outline List 1" w:uiPriority="99"/>
+    <w:lsdException w:name="Outline List 2" w:uiPriority="99"/>
+    <w:lsdException w:name="Outline List 3" w:uiPriority="99"/>
+    <w:lsdException w:name="Table Grid" w:semiHidden="0" w:unhideWhenUsed="0"/>
+    <w:lsdException w:name="Placeholder Text" w:uiPriority="99"/>
+    <w:lsdException w:name="No Spacing" w:uiPriority="99"/>
+    <w:lsdException w:name="Light Shading" w:semiHidden="0" w:uiPriority="60" w:unhideWhenUsed="0"/>
+    <w:lsdException w:name="Light List" w:semiHidden="0" w:uiPriority="61" w:unhideWhenUsed="0"/>
+    <w:lsdException w:name="Light Grid" w:semiHidden="0" w:uiPriority="62" w:unhideWhenUsed="0"/>
+    <w:lsdException w:name="Medium Shading 1" w:semiHidden="0" w:uiPriority="63" w:unhideWhenUsed="0"/>
+    <w:lsdException w:name="Medium Shading 2" w:semiHidden="0" w:uiPriority="64" w:unhideWhenUsed="0"/>
+    <w:lsdException w:name="Medium List 1" w:semiHidden="0" w:uiPriority="65" w:unhideWhenUsed="0"/>
+    <w:lsdException w:name="Medium List 2" w:semiHidden="0" w:uiPriority="66" w:unhideWhenUsed="0"/>
+    <w:lsdException w:name="Medium Grid 1" w:semiHidden="0" w:uiPriority="67" w:unhideWhenUsed="0"/>
+    <w:lsdException w:name="Medium Grid 2" w:semiHidden="0" w:uiPriority="68" w:unhideWhenUsed="0"/>
+    <w:lsdException w:name="Medium Grid 3" w:semiHidden="0" w:uiPriority="69" w:unhideWhenUsed="0"/>
+    <w:lsdException w:name="Dark List" w:semiHidden="0" w:uiPriority="70" w:unhideWhenUsed="0"/>
+    <w:lsdException w:name="Colorful Shading" w:semiHidden="0" w:uiPriority="71" w:unhideWhenUsed="0"/>
+    <w:lsdException w:name="Colorful List" w:semiHidden="0" w:uiPriority="72" w:unhideWhenUsed="0"/>
+    <w:lsdException w:name="Colorful Grid" w:semiHidden="0" w:uiPriority="73" w:unhideWhenUsed="0"/>
+    <w:lsdException w:name="Light Shading Accent 1" w:semiHidden="0" w:uiPriority="60" w:unhideWhenUsed="0"/>
+    <w:lsdException w:name="Light List Accent 1" w:semiHidden="0" w:uiPriority="61" w:unhideWhenUsed="0"/>
+    <w:lsdException w:name="Light Grid Accent 1" w:semiHidden="0" w:uiPriority="62" w:unhideWhenUsed="0"/>
+    <w:lsdException w:name="Medium Shading 1 Accent 1" w:semiHidden="0" w:uiPriority="63" w:unhideWhenUsed="0"/>
+    <w:lsdException w:name="Medium Shading 2 Accent 1" w:semiHidden="0" w:uiPriority="64" w:unhideWhenUsed="0"/>
+    <w:lsdException w:name="Medium List 1 Accent 1" w:semiHidden="0" w:uiPriority="65" w:unhideWhenUsed="0"/>
+    <w:lsdException w:name="Revision" w:uiPriority="99"/>
+    <w:lsdException w:name="List Paragraph" w:uiPriority="34" w:qFormat="1"/>
+    <w:lsdException w:name="Quote" w:uiPriority="99"/>
+    <w:lsdException w:name="Intense Quote" w:uiPriority="99"/>
+    <w:lsdException w:name="Medium List 2 Accent 1" w:semiHidden="0" w:uiPriority="66" w:unhideWhenUsed="0"/>
+    <w:lsdException w:name="Medium Grid 1 Accent 1" w:semiHidden="0" w:uiPriority="67" w:unhideWhenUsed="0"/>
+    <w:lsdException w:name="Medium Grid 2 Accent 1" w:semiHidden="0" w:uiPriority="68" w:unhideWhenUsed="0"/>
+    <w:lsdException w:name="Medium Grid 3 Accent 1" w:semiHidden="0" w:uiPriority="69" w:unhideWhenUsed="0"/>
+    <w:lsdException w:name="Dark List Accent 1" w:semiHidden="0" w:uiPriority="70" w:unhideWhenUsed="0"/>
+    <w:lsdException w:name="Colorful Shading Accent 1" w:semiHidden="0" w:uiPriority="71" w:unhideWhenUsed="0"/>
+    <w:lsdException w:name="Colorful List Accent 1" w:semiHidden="0" w:uiPriority="72" w:unhideWhenUsed="0"/>
+    <w:lsdException w:name="Colorful Grid Accent 1" w:semiHidden="0" w:uiPriority="73" w:unhideWhenUsed="0"/>
+    <w:lsdException w:name="Light Shading Accent 2" w:semiHidden="0" w:uiPriority="60" w:unhideWhenUsed="0"/>
+    <w:lsdException w:name="Light List Accent 2" w:semiHidden="0" w:uiPriority="61" w:unhideWhenUsed="0"/>
+    <w:lsdException w:name="Light Grid Accent 2" w:semiHidden="0" w:uiPriority="62" w:unhideWhenUsed="0"/>
+    <w:lsdException w:name="Medium Shading 1 Accent 2" w:semiHidden="0" w:uiPriority="63" w:unhideWhenUsed="0"/>
+    <w:lsdException w:name="Medium Shading 2 Accent 2" w:semiHidden="0" w:uiPriority="64" w:unhideWhenUsed="0"/>
+    <w:lsdException w:name="Medium List 1 Accent 2" w:semiHidden="0" w:uiPriority="65" w:unhideWhenUsed="0"/>
+    <w:lsdException w:name="Medium List 2 Accent 2" w:semiHidden="0" w:uiPriority="66" w:unhideWhenUsed="0"/>
+    <w:lsdException w:name="Medium Grid 1 Accent 2" w:semiHidden="0" w:uiPriority="67" w:unhideWhenUsed="0"/>
+    <w:lsdException w:name="Medium Grid 2 Accent 2" w:semiHidden="0" w:uiPriority="68" w:unhideWhenUsed="0"/>
+    <w:lsdException w:name="Medium Grid 3 Accent 2" w:semiHidden="0" w:uiPriority="69" w:unhideWhenUsed="0"/>
+    <w:lsdException w:name="Dark List Accent 2" w:semiHidden="0" w:uiPriority="70" w:unhideWhenUsed="0"/>
+    <w:lsdException w:name="Colorful Shading Accent 2" w:semiHidden="0" w:uiPriority="71" w:unhideWhenUsed="0"/>
+    <w:lsdException w:name="Colorful List Accent 2" w:semiHidden="0" w:uiPriority="72" w:unhideWhenUsed="0"/>
+    <w:lsdException w:name="Colorful Grid Accent 2" w:semiHidden="0" w:uiPriority="73" w:unhideWhenUsed="0"/>
+    <w:lsdException w:name="Light Shading Accent 3" w:semiHidden="0" w:uiPriority="60" w:unhideWhenUsed="0"/>
+    <w:lsdException w:name="Light List Accent 3" w:semiHidden="0" w:uiPriority="61" w:unhideWhenUsed="0"/>
+    <w:lsdException w:name="Light Grid Accent 3" w:semiHidden="0" w:uiPriority="62" w:unhideWhenUsed="0"/>
+    <w:lsdException w:name="Medium Shading 1 Accent 3" w:semiHidden="0" w:uiPriority="63" w:unhideWhenUsed="0"/>
+    <w:lsdException w:name="Medium Shading 2 Accent 3" w:semiHidden="0" w:uiPriority="64" w:unhideWhenUsed="0"/>
+    <w:lsdException w:name="Medium List 1 Accent 3" w:semiHidden="0" w:uiPriority="65" w:unhideWhenUsed="0"/>
+    <w:lsdException w:name="Medium List 2 Accent 3" w:semiHidden="0" w:uiPriority="66" w:unhideWhenUsed="0"/>
+    <w:lsdException w:name="Medium Grid 1 Accent 3" w:semiHidden="0" w:uiPriority="67" w:unhideWhenUsed="0"/>
+    <w:lsdException w:name="Medium Grid 2 Accent 3" w:semiHidden="0" w:uiPriority="68" w:unhideWhenUsed="0"/>
+    <w:lsdException w:name="Medium Grid 3 Accent 3" w:semiHidden="0" w:uiPriority="69" w:unhideWhenUsed="0"/>
+    <w:lsdException w:name="Dark List Accent 3" w:semiHidden="0" w:uiPriority="70" w:unhideWhenUsed="0"/>
+    <w:lsdException w:name="Colorful Shading Accent 3" w:semiHidden="0" w:uiPriority="71" w:unhideWhenUsed="0"/>
+    <w:lsdException w:name="Colorful List Accent 3" w:semiHidden="0" w:uiPriority="72" w:unhideWhenUsed="0"/>
+    <w:lsdException w:name="Colorful Grid Accent 3" w:semiHidden="0" w:uiPriority="73" w:unhideWhenUsed="0"/>
+    <w:lsdException w:name="Light Shading Accent 4" w:semiHidden="0" w:uiPriority="60" w:unhideWhenUsed="0"/>
+    <w:lsdException w:name="Light List Accent 4" w:semiHidden="0" w:uiPriority="61" w:unhideWhenUsed="0"/>
+    <w:lsdException w:name="Light Grid Accent 4" w:semiHidden="0" w:uiPriority="62" w:unhideWhenUsed="0"/>
+    <w:lsdException w:name="Medium Shading 1 Accent 4" w:semiHidden="0" w:uiPriority="63" w:unhideWhenUsed="0"/>
+    <w:lsdException w:name="Medium Shading 2 Accent 4" w:semiHidden="0" w:uiPriority="64" w:unhideWhenUsed="0"/>
+    <w:lsdException w:name="Medium List 1 Accent 4" w:semiHidden="0" w:uiPriority="65" w:unhideWhenUsed="0"/>
+    <w:lsdException w:name="Medium List 2 Accent 4" w:semiHidden="0" w:uiPriority="66" w:unhideWhenUsed="0"/>
+    <w:lsdException w:name="Medium Grid 1 Accent 4" w:semiHidden="0" w:uiPriority="67" w:unhideWhenUsed="0"/>
+    <w:lsdException w:name="Medium Grid 2 Accent 4" w:semiHidden="0" w:uiPriority="68" w:unhideWhenUsed="0"/>
+    <w:lsdException w:name="Medium Grid 3 Accent 4" w:semiHidden="0" w:uiPriority="69" w:unhideWhenUsed="0"/>
+    <w:lsdException w:name="Dark List Accent 4" w:semiHidden="0" w:uiPriority="70" w:unhideWhenUsed="0"/>
+    <w:lsdException w:name="Colorful Shading Accent 4" w:semiHidden="0" w:uiPriority="71" w:unhideWhenUsed="0"/>
+    <w:lsdException w:name="Colorful List Accent 4" w:semiHidden="0" w:uiPriority="72" w:unhideWhenUsed="0"/>
+    <w:lsdException w:name="Colorful Grid Accent 4" w:semiHidden="0" w:uiPriority="73" w:unhideWhenUsed="0"/>
+    <w:lsdException w:name="Light Shading Accent 5" w:semiHidden="0" w:uiPriority="60" w:unhideWhenUsed="0"/>
+    <w:lsdException w:name="Light List Accent 5" w:semiHidden="0" w:uiPriority="61" w:unhideWhenUsed="0"/>
+    <w:lsdException w:name="Light Grid Accent 5" w:semiHidden="0" w:uiPriority="62" w:unhideWhenUsed="0"/>
+    <w:lsdException w:name="Medium Shading 1 Accent 5" w:semiHidden="0" w:uiPriority="63" w:unhideWhenUsed="0"/>
+    <w:lsdException w:name="Medium Shading 2 Accent 5" w:semiHidden="0" w:uiPriority="64" w:unhideWhenUsed="0"/>
+    <w:lsdException w:name="Medium List 1 Accent 5" w:semiHidden="0" w:uiPriority="65" w:unhideWhenUsed="0"/>
+    <w:lsdException w:name="Medium List 2 Accent 5" w:semiHidden="0" w:uiPriority="66" w:unhideWhenUsed="0"/>
+    <w:lsdException w:name="Medium Grid 1 Accent 5" w:semiHidden="0" w:uiPriority="67" w:unhideWhenUsed="0"/>
+    <w:lsdException w:name="Medium Grid 2 Accent 5" w:semiHidden="0" w:uiPriority="68" w:unhideWhenUsed="0"/>
+    <w:lsdException w:name="Medium Grid 3 Accent 5" w:semiHidden="0" w:uiPriority="69" w:unhideWhenUsed="0"/>
+    <w:lsdException w:name="Dark List Accent 5" w:semiHidden="0" w:uiPriority="70" w:unhideWhenUsed="0"/>
+    <w:lsdException w:name="Colorful Shading Accent 5" w:semiHidden="0" w:uiPriority="71" w:unhideWhenUsed="0"/>
+    <w:lsdException w:name="Colorful List Accent 5" w:semiHidden="0" w:uiPriority="72" w:unhideWhenUsed="0"/>
+    <w:lsdException w:name="Colorful Grid Accent 5" w:semiHidden="0" w:uiPriority="73" w:unhideWhenUsed="0"/>
+    <w:lsdException w:name="Light Shading Accent 6" w:semiHidden="0" w:uiPriority="60" w:unhideWhenUsed="0"/>
+    <w:lsdException w:name="Light List Accent 6" w:semiHidden="0" w:uiPriority="61" w:unhideWhenUsed="0"/>
+    <w:lsdException w:name="Light Grid Accent 6" w:semiHidden="0" w:uiPriority="62" w:unhideWhenUsed="0"/>
+    <w:lsdException w:name="Medium Shading 1 Accent 6" w:semiHidden="0" w:uiPriority="63" w:unhideWhenUsed="0"/>
+    <w:lsdException w:name="Medium Shading 2 Accent 6" w:semiHidden="0" w:uiPriority="64" w:unhideWhenUsed="0"/>
+    <w:lsdException w:name="Medium List 1 Accent 6" w:semiHidden="0" w:uiPriority="65" w:unhideWhenUsed="0"/>
+    <w:lsdException w:name="Medium List 2 Accent 6" w:semiHidden="0" w:uiPriority="66" w:unhideWhenUsed="0"/>
+    <w:lsdException w:name="Medium Grid 1 Accent 6" w:semiHidden="0" w:uiPriority="67" w:unhideWhenUsed="0"/>
+    <w:lsdException w:name="Medium Grid 2 Accent 6" w:semiHidden="0" w:uiPriority="68" w:unhideWhenUsed="0"/>
+    <w:lsdException w:name="Medium Grid 3 Accent 6" w:semiHidden="0" w:uiPriority="69" w:unhideWhenUsed="0"/>
+    <w:lsdException w:name="Dark List Accent 6" w:semiHidden="0" w:uiPriority="70" w:unhideWhenUsed="0"/>
+    <w:lsdException w:name="Colorful Shading Accent 6" w:semiHidden="0" w:uiPriority="71" w:unhideWhenUsed="0"/>
+    <w:lsdException w:name="Colorful List Accent 6" w:semiHidden="0" w:uiPriority="72" w:unhideWhenUsed="0"/>
+    <w:lsdException w:name="Colorful Grid Accent 6" w:semiHidden="0" w:uiPriority="73" w:unhideWhenUsed="0"/>
+    <w:lsdException w:name="Subtle Emphasis" w:semiHidden="0" w:uiPriority="19" w:unhideWhenUsed="0" w:qFormat="1"/>
+    <w:lsdException w:name="Intense Emphasis" w:semiHidden="0" w:uiPriority="21" w:unhideWhenUsed="0" w:qFormat="1"/>
+    <w:lsdException w:name="Subtle Reference" w:semiHidden="0" w:uiPriority="31" w:unhideWhenUsed="0" w:qFormat="1"/>
+    <w:lsdException w:name="Intense Reference" w:semiHidden="0" w:uiPriority="32" w:unhideWhenUsed="0" w:qFormat="1"/>
+    <w:lsdException w:name="Book Title" w:semiHidden="0" w:uiPriority="33" w:unhideWhenUsed="0" w:qFormat="1"/>
+    <w:lsdException w:name="Bibliography" w:uiPriority="37"/>
+    <w:lsdException w:name="TOC Heading" w:uiPriority="39" w:qFormat="1"/>
+  </w:latentStyles>
+  <w:style w:type="paragraph" w:default="1" w:styleId="Normal">
+    <w:name w:val="Normal"/>
+    <w:qFormat/>
+    <w:rsid w:val="00CC0176"/>
+    <w:rPr>
+      <w:rFonts w:asciiTheme="minorHAnsi" w:eastAsiaTheme="minorEastAsia" w:hAnsiTheme="minorHAnsi" w:cstheme="minorBidi"/>
+      <w:lang w:eastAsia="zh-CN"/>
+    </w:rPr>
+  </w:style>
+  <w:style w:type="character" w:default="1" w:styleId="DefaultParagraphFont">
+    <w:name w:val="Default Paragraph Font"/>
+    <w:uiPriority w:val="1"/>
+    <w:semiHidden/>
+    <w:unhideWhenUsed/>
+  </w:style>
+  <w:style w:type="table" w:default="1" w:styleId="TableNormal">
+    <w:name w:val="Normal Table"/>
+    <w:uiPriority w:val="99"/>
+    <w:semiHidden/>
+    <w:unhideWhenUsed/>
+    <w:tblPr>
+      <w:tblInd w:w="0" w:type="dxa"/>
+      <w:tblCellMar>
+        <w:top w:w="0" w:type="dxa"/>
+        <w:left w:w="108" w:type="dxa"/>
+        <w:bottom w:w="0" w:type="dxa"/>
+        <w:right w:w="108" w:type="dxa"/>
+      </w:tblCellMar>
+    </w:tblPr>
+  </w:style>
+  <w:style w:type="numbering" w:default="1" w:styleId="NoList">
+    <w:name w:val="No List"/>
+    <w:uiPriority w:val="99"/>
+    <w:semiHidden/>
+    <w:unhideWhenUsed/>
+  </w:style>
+  <w:style w:type="paragraph" w:styleId="NormalWeb">
+    <w:name w:val="Normal (Web)"/>
+    <w:qFormat/>
+    <w:rsid w:val="00CC0176"/>
+    <w:pPr>
+      <w:spacing w:beforeAutospacing="1" w:after="0" w:afterAutospacing="1"/>
+    </w:pPr>
+    <w:rPr>
+      <w:sz w:val="24"/>
+      <w:szCs w:val="24"/>
+      <w:lang w:eastAsia="zh-CN"/>
+    </w:rPr>
+  </w:style>
+  <w:style w:type="character" w:styleId="Hyperlink">
+    <w:name w:val="Hyperlink"/>
+    <w:basedOn w:val="DefaultParagraphFont"/>
+    <w:qFormat/>
+    <w:rsid w:val="00CC0176"/>
+    <w:rPr>
+      <w:color w:val="0000FF"/>
+      <w:u w:val="single"/>
+    </w:rPr>
+  </w:style>
+  <w:style w:type="character" w:styleId="Strong">
+    <w:name w:val="Strong"/>
+    <w:basedOn w:val="DefaultParagraphFont"/>
+    <w:qFormat/>
+    <w:rsid w:val="00CC0176"/>
+    <w:rPr>
+      <w:b/>
+      <w:bCs/>
+    </w:rPr>
+  </w:style>
+  <w:style w:type="paragraph" w:styleId="BalloonText">
+    <w:name w:val="Balloon Text"/>
+    <w:basedOn w:val="Normal"/>
+    <w:link w:val="BalloonTextChar"/>
+    <w:rsid w:val="005137A1"/>
+    <w:pPr>
+      <w:spacing w:after="0" w:line="240" w:lineRule="auto"/>
+    </w:pPr>
+    <w:rPr>
+      <w:rFonts w:ascii="Tahoma" w:hAnsi="Tahoma" w:cs="Tahoma"/>
+      <w:sz w:val="16"/>
+      <w:szCs w:val="16"/>
+    </w:rPr>
+  </w:style>
+  <w:style w:type="character" w:customStyle="1" w:styleId="BalloonTextChar">
+    <w:name w:val="Balloon Text Char"/>
+    <w:basedOn w:val="DefaultParagraphFont"/>
+    <w:link w:val="BalloonText"/>
+    <w:rsid w:val="005137A1"/>
+    <w:rPr>
+      <w:rFonts w:ascii="Tahoma" w:eastAsiaTheme="minorEastAsia" w:hAnsi="Tahoma" w:cs="Tahoma"/>
+      <w:sz w:val="16"/>
+      <w:szCs w:val="16"/>
+      <w:lang w:eastAsia="zh-CN"/>
+    </w:rPr>
+  </w:style>
+  <w:style w:type="table" w:styleId="TableGrid">
+    <w:name w:val="Table Grid"/>
+    <w:basedOn w:val="TableNormal"/>
+    <w:rsid w:val="005137A1"/>
+    <w:pPr>
+      <w:spacing w:after="0" w:line="240" w:lineRule="auto"/>
+    </w:pPr>
+    <w:tblPr>
+      <w:tblInd w:w="0" w:type="dxa"/>
+      <w:tblBorders>
+        <w:top w:val="single" w:sz="4" w:space="0" w:color="000000" w:themeColor="text1"/>
+        <w:left w:val="single" w:sz="4" w:space="0" w:color="000000" w:themeColor="text1"/>
+        <w:bottom w:val="single" w:sz="4" w:space="0" w:color="000000" w:themeColor="text1"/>
+        <w:right w:val="single" w:sz="4" w:space="0" w:color="000000" w:themeColor="text1"/>
+        <w:insideH w:val="single" w:sz="4" w:space="0" w:color="000000" w:themeColor="text1"/>
+        <w:insideV w:val="single" w:sz="4" w:space="0" w:color="000000" w:themeColor="text1"/>
+      </w:tblBorders>
+      <w:tblCellMar>
+        <w:top w:w="0" w:type="dxa"/>
+        <w:left w:w="108" w:type="dxa"/>
+        <w:bottom w:w="0" w:type="dxa"/>
+        <w:right w:w="108" w:type="dxa"/>
+      </w:tblCellMar>
+    </w:tblPr>
+  </w:style>
+  <w:style w:type="paragraph" w:styleId="Caption">
+    <w:name w:val="caption"/>
+    <w:basedOn w:val="Normal"/>
+    <w:next w:val="Normal"/>
+    <w:unhideWhenUsed/>
+    <w:qFormat/>
+    <w:rsid w:val="005137A1"/>
+    <w:pPr>
+      <w:spacing w:line="240" w:lineRule="auto"/>
+    </w:pPr>
+    <w:rPr>
+      <w:b/>
+      <w:bCs/>
+      <w:color w:val="5B9BD5" w:themeColor="accent1"/>
+      <w:sz w:val="18"/>
+      <w:szCs w:val="18"/>
+    </w:rPr>
+  </w:style>
+  <w:style w:type="paragraph" w:styleId="ListParagraph">
+    <w:name w:val="List Paragraph"/>
+    <w:basedOn w:val="Normal"/>
+    <w:uiPriority w:val="34"/>
+    <w:unhideWhenUsed/>
+    <w:qFormat/>
+    <w:rsid w:val="0022191D"/>
+    <w:pPr>
+      <w:ind w:left="720"/>
+      <w:contextualSpacing/>
+    </w:pPr>
+  </w:style>
+</w:styles>
+</file>
+
+<file path=word/stylesWithEffects.xml><?xml version="1.0" encoding="utf-8"?>
+<w:styles xmlns:wpc="http://schemas.microsoft.com/office/word/2010/wordprocessingCanvas" xmlns:mc="http://schemas.openxmlformats.org/markup-compatibility/2006" xmlns:o="urn:schemas-microsoft-com:office:office" xmlns:r="http://schemas.openxmlformats.org/officeDocument/2006/relationships" xmlns:m="http://schemas.openxmlformats.org/officeDocument/2006/math" xmlns:v="urn:schemas-microsoft-com:vml" xmlns:wp14="http://schemas.microsoft.com/office/word/2010/wordprocessingDrawing" xmlns:wp="http://schemas.openxmlformats.org/drawingml/2006/wordprocessingDrawing" xmlns:w10="urn:schemas-microsoft-com:office:word" xmlns:w="http://schemas.openxmlformats.org/wordprocessingml/2006/main" xmlns:w14="http://schemas.microsoft.com/office/word/2010/wordml" xmlns:wpg="http://schemas.microsoft.com/office/word/2010/wordprocessingGroup" xmlns:wpi="http://schemas.microsoft.com/office/word/2010/wordprocessingInk" xmlns:wne="http://schemas.microsoft.com/office/word/2006/wordml" xmlns:wps="http://schemas.microsoft.com/office/word/2010/wordprocessingShape" mc:Ignorable="w14 wp14">
+  <w:docDefaults>
+    <w:rPrDefault>
+      <w:rPr>
+        <w:rFonts w:ascii="Times New Roman" w:eastAsia="SimSun" w:hAnsi="Times New Roman" w:cs="Times New Roman"/>
+        <w:lang w:val="en-US" w:eastAsia="ja-JP" w:bidi="ar-SA"/>
+      </w:rPr>
+    </w:rPrDefault>
+    <w:pPrDefault>
+      <w:pPr>
+        <w:spacing w:after="200" w:line="276" w:lineRule="auto"/>
+      </w:pPr>
+    </w:pPrDefault>
+  </w:docDefaults>
+  <w:latentStyles w:defLockedState="0" w:defUIPriority="0" w:defSemiHidden="1" w:defUnhideWhenUsed="1" w:defQFormat="0" w:count="267">
+    <w:lsdException w:name="Normal" w:semiHidden="0" w:unhideWhenUsed="0" w:qFormat="1"/>
+    <w:lsdException w:name="heading 1" w:semiHidden="0" w:unhideWhenUsed="0" w:qFormat="1"/>
+    <w:lsdException w:name="heading 2" w:qFormat="1"/>
+    <w:lsdException w:name="heading 3" w:qFormat="1"/>
+    <w:lsdException w:name="heading 4" w:qFormat="1"/>
+    <w:lsdException w:name="heading 5" w:qFormat="1"/>
+    <w:lsdException w:name="heading 6" w:qFormat="1"/>
+    <w:lsdException w:name="heading 7" w:qFormat="1"/>
+    <w:lsdException w:name="heading 8" w:qFormat="1"/>
+    <w:lsdException w:name="heading 9" w:qFormat="1"/>
+    <w:lsdException w:name="caption" w:qFormat="1"/>
+    <w:lsdException w:name="List Number" w:semiHidden="0" w:unhideWhenUsed="0"/>
+    <w:lsdException w:name="List 4" w:semiHidden="0" w:unhideWhenUsed="0"/>
+    <w:lsdException w:name="List 5" w:semiHidden="0" w:unhideWhenUsed="0"/>
+    <w:lsdException w:name="Title" w:semiHidden="0" w:unhideWhenUsed="0" w:qFormat="1"/>
+    <w:lsdException w:name="Subtitle" w:semiHidden="0" w:unhideWhenUsed="0" w:qFormat="1"/>
+    <w:lsdException w:name="Salutation" w:semiHidden="0" w:unhideWhenUsed="0"/>
+    <w:lsdException w:name="Date" w:semiHidden="0" w:unhideWhenUsed="0"/>
+    <w:lsdException w:name="Body Text First Indent" w:semiHidden="0" w:unhideWhenUsed="0"/>
+    <w:lsdException w:name="Hyperlink" w:qFormat="1"/>
+    <w:lsdException w:name="Strong" w:semiHidden="0" w:unhideWhenUsed="0" w:qFormat="1"/>
+    <w:lsdException w:name="Emphasis" w:semiHidden="0" w:unhideWhenUsed="0" w:qFormat="1"/>
+    <w:lsdException w:name="HTML Top of Form" w:uiPriority="99"/>
+    <w:lsdException w:name="HTML Bottom of Form" w:uiPriority="99"/>
+    <w:lsdException w:name="Normal (Web)" w:qFormat="1"/>
+    <w:lsdException w:name="No List" w:uiPriority="99"/>
+    <w:lsdException w:name="Outline List 1" w:uiPriority="99"/>
+    <w:lsdException w:name="Outline List 2" w:uiPriority="99"/>
+    <w:lsdException w:name="Outline List 3" w:uiPriority="99"/>
+    <w:lsdException w:name="Table Grid" w:semiHidden="0" w:unhideWhenUsed="0"/>
+    <w:lsdException w:name="Placeholder Text" w:uiPriority="99"/>
+    <w:lsdException w:name="No Spacing" w:uiPriority="99"/>
+    <w:lsdException w:name="Light Shading" w:semiHidden="0" w:uiPriority="60" w:unhideWhenUsed="0"/>
+    <w:lsdException w:name="Light List" w:semiHidden="0" w:uiPriority="61" w:unhideWhenUsed="0"/>
+    <w:lsdException w:name="Light Grid" w:semiHidden="0" w:uiPriority="62" w:unhideWhenUsed="0"/>
+    <w:lsdException w:name="Medium Shading 1" w:semiHidden="0" w:uiPriority="63" w:unhideWhenUsed="0"/>
+    <w:lsdException w:name="Medium Shading 2" w:semiHidden="0" w:uiPriority="64" w:unhideWhenUsed="0"/>
+    <w:lsdException w:name="Medium List 1" w:semiHidden="0" w:uiPriority="65" w:unhideWhenUsed="0"/>
+    <w:lsdException w:name="Medium List 2" w:semiHidden="0" w:uiPriority="66" w:unhideWhenUsed="0"/>
+    <w:lsdException w:name="Medium Grid 1" w:semiHidden="0" w:uiPriority="67" w:unhideWhenUsed="0"/>
+    <w:lsdException w:name="Medium Grid 2" w:semiHidden="0" w:uiPriority="68" w:unhideWhenUsed="0"/>
+    <w:lsdException w:name="Medium Grid 3" w:semiHidden="0" w:uiPriority="69" w:unhideWhenUsed="0"/>
+    <w:lsdException w:name="Dark List" w:semiHidden="0" w:uiPriority="70" w:unhideWhenUsed="0"/>
+    <w:lsdException w:name="Colorful Shading" w:semiHidden="0" w:uiPriority="71" w:unhideWhenUsed="0"/>
+    <w:lsdException w:name="Colorful List" w:semiHidden="0" w:uiPriority="72" w:unhideWhenUsed="0"/>
+    <w:lsdException w:name="Colorful Grid" w:semiHidden="0" w:uiPriority="73" w:unhideWhenUsed="0"/>
+    <w:lsdException w:name="Light Shading Accent 1" w:semiHidden="0" w:uiPriority="60" w:unhideWhenUsed="0"/>
+    <w:lsdException w:name="Light List Accent 1" w:semiHidden="0" w:uiPriority="61" w:unhideWhenUsed="0"/>
+    <w:lsdException w:name="Light Grid Accent 1" w:semiHidden="0" w:uiPriority="62" w:unhideWhenUsed="0"/>
+    <w:lsdException w:name="Medium Shading 1 Accent 1" w:semiHidden="0" w:uiPriority="63" w:unhideWhenUsed="0"/>
+    <w:lsdException w:name="Medium Shading 2 Accent 1" w:semiHidden="0" w:uiPriority="64" w:unhideWhenUsed="0"/>
+    <w:lsdException w:name="Medium List 1 Accent 1" w:semiHidden="0" w:uiPriority="65" w:unhideWhenUsed="0"/>
+    <w:lsdException w:name="Revision" w:uiPriority="99"/>
+    <w:lsdException w:name="List Paragraph" w:uiPriority="34" w:qFormat="1"/>
+    <w:lsdException w:name="Quote" w:uiPriority="99"/>
+    <w:lsdException w:name="Intense Quote" w:uiPriority="99"/>
+    <w:lsdException w:name="Medium List 2 Accent 1" w:semiHidden="0" w:uiPriority="66" w:unhideWhenUsed="0"/>
+    <w:lsdException w:name="Medium Grid 1 Accent 1" w:semiHidden="0" w:uiPriority="67" w:unhideWhenUsed="0"/>
+    <w:lsdException w:name="Medium Grid 2 Accent 1" w:semiHidden="0" w:uiPriority="68" w:unhideWhenUsed="0"/>
+    <w:lsdException w:name="Medium Grid 3 Accent 1" w:semiHidden="0" w:uiPriority="69" w:unhideWhenUsed="0"/>
+    <w:lsdException w:name="Dark List Accent 1" w:semiHidden="0" w:uiPriority="70" w:unhideWhenUsed="0"/>
+    <w:lsdException w:name="Colorful Shading Accent 1" w:semiHidden="0" w:uiPriority="71" w:unhideWhenUsed="0"/>
+    <w:lsdException w:name="Colorful List Accent 1" w:semiHidden="0" w:uiPriority="72" w:unhideWhenUsed="0"/>
+    <w:lsdException w:name="Colorful Grid Accent 1" w:semiHidden="0" w:uiPriority="73" w:unhideWhenUsed="0"/>
+    <w:lsdException w:name="Light Shading Accent 2" w:semiHidden="0" w:uiPriority="60" w:unhideWhenUsed="0"/>
+    <w:lsdException w:name="Light List Accent 2" w:semiHidden="0" w:uiPriority="61" w:unhideWhenUsed="0"/>
+    <w:lsdException w:name="Light Grid Accent 2" w:semiHidden="0" w:uiPriority="62" w:unhideWhenUsed="0"/>
+    <w:lsdException w:name="Medium Shading 1 Accent 2" w:semiHidden="0" w:uiPriority="63" w:unhideWhenUsed="0"/>
+    <w:lsdException w:name="Medium Shading 2 Accent 2" w:semiHidden="0" w:uiPriority="64" w:unhideWhenUsed="0"/>
+    <w:lsdException w:name="Medium List 1 Accent 2" w:semiHidden="0" w:uiPriority="65" w:unhideWhenUsed="0"/>
+    <w:lsdException w:name="Medium List 2 Accent 2" w:semiHidden="0" w:uiPriority="66" w:unhideWhenUsed="0"/>
+    <w:lsdException w:name="Medium Grid 1 Accent 2" w:semiHidden="0" w:uiPriority="67" w:unhideWhenUsed="0"/>
+    <w:lsdException w:name="Medium Grid 2 Accent 2" w:semiHidden="0" w:uiPriority="68" w:unhideWhenUsed="0"/>
+    <w:lsdException w:name="Medium Grid 3 Accent 2" w:semiHidden="0" w:uiPriority="69" w:unhideWhenUsed="0"/>
+    <w:lsdException w:name="Dark List Accent 2" w:semiHidden="0" w:uiPriority="70" w:unhideWhenUsed="0"/>
+    <w:lsdException w:name="Colorful Shading Accent 2" w:semiHidden="0" w:uiPriority="71" w:unhideWhenUsed="0"/>
+    <w:lsdException w:name="Colorful List Accent 2" w:semiHidden="0" w:uiPriority="72" w:unhideWhenUsed="0"/>
+    <w:lsdException w:name="Colorful Grid Accent 2" w:semiHidden="0" w:uiPriority="73" w:unhideWhenUsed="0"/>
+    <w:lsdException w:name="Light Shading Accent 3" w:semiHidden="0" w:uiPriority="60" w:unhideWhenUsed="0"/>
+    <w:lsdException w:name="Light List Accent 3" w:semiHidden="0" w:uiPriority="61" w:unhideWhenUsed="0"/>
+    <w:lsdException w:name="Light Grid Accent 3" w:semiHidden="0" w:uiPriority="62" w:unhideWhenUsed="0"/>
+    <w:lsdException w:name="Medium Shading 1 Accent 3" w:semiHidden="0" w:uiPriority="63" w:unhideWhenUsed="0"/>
+    <w:lsdException w:name="Medium Shading 2 Accent 3" w:semiHidden="0" w:uiPriority="64" w:unhideWhenUsed="0"/>
+    <w:lsdException w:name="Medium List 1 Accent 3" w:semiHidden="0" w:uiPriority="65" w:unhideWhenUsed="0"/>
+    <w:lsdException w:name="Medium List 2 Accent 3" w:semiHidden="0" w:uiPriority="66" w:unhideWhenUsed="0"/>
+    <w:lsdException w:name="Medium Grid 1 Accent 3" w:semiHidden="0" w:uiPriority="67" w:unhideWhenUsed="0"/>
+    <w:lsdException w:name="Medium Grid 2 Accent 3" w:semiHidden="0" w:uiPriority="68" w:unhideWhenUsed="0"/>
+    <w:lsdException w:name="Medium Grid 3 Accent 3" w:semiHidden="0" w:uiPriority="69" w:unhideWhenUsed="0"/>
+    <w:lsdException w:name="Dark List Accent 3" w:semiHidden="0" w:uiPriority="70" w:unhideWhenUsed="0"/>
+    <w:lsdException w:name="Colorful Shading Accent 3" w:semiHidden="0" w:uiPriority="71" w:unhideWhenUsed="0"/>
+    <w:lsdException w:name="Colorful List Accent 3" w:semiHidden="0" w:uiPriority="72" w:unhideWhenUsed="0"/>
+    <w:lsdException w:name="Colorful Grid Accent 3" w:semiHidden="0" w:uiPriority="73" w:unhideWhenUsed="0"/>
+    <w:lsdException w:name="Light Shading Accent 4" w:semiHidden="0" w:uiPriority="60" w:unhideWhenUsed="0"/>
+    <w:lsdException w:name="Light List Accent 4" w:semiHidden="0" w:uiPriority="61" w:unhideWhenUsed="0"/>
+    <w:lsdException w:name="Light Grid Accent 4" w:semiHidden="0" w:uiPriority="62" w:unhideWhenUsed="0"/>
+    <w:lsdException w:name="Medium Shading 1 Accent 4" w:semiHidden="0" w:uiPriority="63" w:unhideWhenUsed="0"/>
+    <w:lsdException w:name="Medium Shading 2 Accent 4" w:semiHidden="0" w:uiPriority="64" w:unhideWhenUsed="0"/>
+    <w:lsdException w:name="Medium List 1 Accent 4" w:semiHidden="0" w:uiPriority="65" w:unhideWhenUsed="0"/>
+    <w:lsdException w:name="Medium List 2 Accent 4" w:semiHidden="0" w:uiPriority="66" w:unhideWhenUsed="0"/>
+    <w:lsdException w:name="Medium Grid 1 Accent 4" w:semiHidden="0" w:uiPriority="67" w:unhideWhenUsed="0"/>
+    <w:lsdException w:name="Medium Grid 2 Accent 4" w:semiHidden="0" w:uiPriority="68" w:unhideWhenUsed="0"/>
+    <w:lsdException w:name="Medium Grid 3 Accent 4" w:semiHidden="0" w:uiPriority="69" w:unhideWhenUsed="0"/>
+    <w:lsdException w:name="Dark List Accent 4" w:semiHidden="0" w:uiPriority="70" w:unhideWhenUsed="0"/>
+    <w:lsdException w:name="Colorful Shading Accent 4" w:semiHidden="0" w:uiPriority="71" w:unhideWhenUsed="0"/>
+    <w:lsdException w:name="Colorful List Accent 4" w:semiHidden="0" w:uiPriority="72" w:unhideWhenUsed="0"/>
+    <w:lsdException w:name="Colorful Grid Accent 4" w:semiHidden="0" w:uiPriority="73" w:unhideWhenUsed="0"/>
+    <w:lsdException w:name="Light Shading Accent 5" w:semiHidden="0" w:uiPriority="60" w:unhideWhenUsed="0"/>
+    <w:lsdException w:name="Light List Accent 5" w:semiHidden="0" w:uiPriority="61" w:unhideWhenUsed="0"/>
+    <w:lsdException w:name="Light Grid Accent 5" w:semiHidden="0" w:uiPriority="62" w:unhideWhenUsed="0"/>
+    <w:lsdException w:name="Medium Shading 1 Accent 5" w:semiHidden="0" w:uiPriority="63" w:unhideWhenUsed="0"/>
+    <w:lsdException w:name="Medium Shading 2 Accent 5" w:semiHidden="0" w:uiPriority="64" w:unhideWhenUsed="0"/>
+    <w:lsdException w:name="Medium List 1 Accent 5" w:semiHidden="0" w:uiPriority="65" w:unhideWhenUsed="0"/>
+    <w:lsdException w:name="Medium List 2 Accent 5" w:semiHidden="0" w:uiPriority="66" w:unhideWhenUsed="0"/>
+    <w:lsdException w:name="Medium Grid 1 Accent 5" w:semiHidden="0" w:uiPriority="67" w:unhideWhenUsed="0"/>
+    <w:lsdException w:name="Medium Grid 2 Accent 5" w:semiHidden="0" w:uiPriority="68" w:unhideWhenUsed="0"/>
+    <w:lsdException w:name="Medium Grid 3 Accent 5" w:semiHidden="0" w:uiPriority="69" w:unhideWhenUsed="0"/>
+    <w:lsdException w:name="Dark List Accent 5" w:semiHidden="0" w:uiPriority="70" w:unhideWhenUsed="0"/>
+    <w:lsdException w:name="Colorful Shading Accent 5" w:semiHidden="0" w:uiPriority="71" w:unhideWhenUsed="0"/>
+    <w:lsdException w:name="Colorful List Accent 5" w:semiHidden="0" w:uiPriority="72" w:unhideWhenUsed="0"/>
+    <w:lsdException w:name="Colorful Grid Accent 5" w:semiHidden="0" w:uiPriority="73" w:unhideWhenUsed="0"/>
+    <w:lsdException w:name="Light Shading Accent 6" w:semiHidden="0" w:uiPriority="60" w:unhideWhenUsed="0"/>
+    <w:lsdException w:name="Light List Accent 6" w:semiHidden="0" w:uiPriority="61" w:unhideWhenUsed="0"/>
+    <w:lsdException w:name="Light Grid Accent 6" w:semiHidden="0" w:uiPriority="62" w:unhideWhenUsed="0"/>
+    <w:lsdException w:name="Medium Shading 1 Accent 6" w:semiHidden="0" w:uiPriority="63" w:unhideWhenUsed="0"/>
+    <w:lsdException w:name="Medium Shading 2 Accent 6" w:semiHidden="0" w:uiPriority="64" w:unhideWhenUsed="0"/>
+    <w:lsdException w:name="Medium List 1 Accent 6" w:semiHidden="0" w:uiPriority="65" w:unhideWhenUsed="0"/>
+    <w:lsdException w:name="Medium List 2 Accent 6" w:semiHidden="0" w:uiPriority="66" w:unhideWhenUsed="0"/>
+    <w:lsdException w:name="Medium Grid 1 Accent 6" w:semiHidden="0" w:uiPriority="67" w:unhideWhenUsed="0"/>
+    <w:lsdException w:name="Medium Grid 2 Accent 6" w:semiHidden="0" w:uiPriority="68" w:unhideWhenUsed="0"/>
+    <w:lsdException w:name="Medium Grid 3 Accent 6" w:semiHidden="0" w:uiPriority="69" w:unhideWhenUsed="0"/>
+    <w:lsdException w:name="Dark List Accent 6" w:semiHidden="0" w:uiPriority="70" w:unhideWhenUsed="0"/>
+    <w:lsdException w:name="Colorful Shading Accent 6" w:semiHidden="0" w:uiPriority="71" w:unhideWhenUsed="0"/>
+    <w:lsdException w:name="Colorful List Accent 6" w:semiHidden="0" w:uiPriority="72" w:unhideWhenUsed="0"/>
+    <w:lsdException w:name="Colorful Grid Accent 6" w:semiHidden="0" w:uiPriority="73" w:unhideWhenUsed="0"/>
+    <w:lsdException w:name="Subtle Emphasis" w:semiHidden="0" w:uiPriority="19" w:unhideWhenUsed="0" w:qFormat="1"/>
+    <w:lsdException w:name="Intense Emphasis" w:semiHidden="0" w:uiPriority="21" w:unhideWhenUsed="0" w:qFormat="1"/>
+    <w:lsdException w:name="Subtle Reference" w:semiHidden="0" w:uiPriority="31" w:unhideWhenUsed="0" w:qFormat="1"/>
+    <w:lsdException w:name="Intense Reference" w:semiHidden="0" w:uiPriority="32" w:unhideWhenUsed="0" w:qFormat="1"/>
+    <w:lsdException w:name="Book Title" w:semiHidden="0" w:uiPriority="33" w:unhideWhenUsed="0" w:qFormat="1"/>
+    <w:lsdException w:name="Bibliography" w:uiPriority="37"/>
+    <w:lsdException w:name="TOC Heading" w:uiPriority="39" w:qFormat="1"/>
   </w:latentStyles>
   <w:style w:type="paragraph" w:default="1" w:styleId="Normal">
     <w:name w:val="Normal"/>
@@ -5642,11 +5754,11 @@
         </c:dLbls>
         <c:gapWidth val="150"/>
         <c:overlap val="100"/>
-        <c:axId val="-433018592"/>
-        <c:axId val="-433016416"/>
+        <c:axId val="223853568"/>
+        <c:axId val="223499008"/>
       </c:barChart>
       <c:catAx>
-        <c:axId val="-433018592"/>
+        <c:axId val="223853568"/>
         <c:scaling>
           <c:orientation val="maxMin"/>
         </c:scaling>
@@ -5689,7 +5801,7 @@
             <a:endParaRPr lang="en-US"/>
           </a:p>
         </c:txPr>
-        <c:crossAx val="-433016416"/>
+        <c:crossAx val="223499008"/>
         <c:crosses val="autoZero"/>
         <c:auto val="1"/>
         <c:lblAlgn val="ctr"/>
@@ -5697,7 +5809,7 @@
         <c:noMultiLvlLbl val="0"/>
       </c:catAx>
       <c:valAx>
-        <c:axId val="-433016416"/>
+        <c:axId val="223499008"/>
         <c:scaling>
           <c:orientation val="minMax"/>
           <c:max val="42814"/>
@@ -5723,7 +5835,7 @@
         <c:majorTickMark val="none"/>
         <c:minorTickMark val="none"/>
         <c:tickLblPos val="nextTo"/>
-        <c:crossAx val="-433018592"/>
+        <c:crossAx val="223853568"/>
         <c:crosses val="autoZero"/>
         <c:crossBetween val="between"/>
       </c:valAx>
@@ -5764,555 +5876,10 @@
       <a:endParaRPr lang="en-US"/>
     </a:p>
   </c:txPr>
-  <c:externalData r:id="rId3">
+  <c:externalData r:id="rId1">
     <c:autoUpdate val="0"/>
   </c:externalData>
 </c:chartSpace>
-</file>
-
-<file path=word/charts/colors1.xml><?xml version="1.0" encoding="utf-8"?>
-<cs:colorStyle xmlns:cs="http://schemas.microsoft.com/office/drawing/2012/chartStyle" xmlns:a="http://schemas.openxmlformats.org/drawingml/2006/main" meth="cycle" id="10">
-  <a:schemeClr val="accent1"/>
-  <a:schemeClr val="accent2"/>
-  <a:schemeClr val="accent3"/>
-  <a:schemeClr val="accent4"/>
-  <a:schemeClr val="accent5"/>
-  <a:schemeClr val="accent6"/>
-  <cs:variation/>
-  <cs:variation>
-    <a:lumMod val="60000"/>
-  </cs:variation>
-  <cs:variation>
-    <a:lumMod val="80000"/>
-    <a:lumOff val="20000"/>
-  </cs:variation>
-  <cs:variation>
-    <a:lumMod val="80000"/>
-  </cs:variation>
-  <cs:variation>
-    <a:lumMod val="60000"/>
-    <a:lumOff val="40000"/>
-  </cs:variation>
-  <cs:variation>
-    <a:lumMod val="50000"/>
-  </cs:variation>
-  <cs:variation>
-    <a:lumMod val="70000"/>
-    <a:lumOff val="30000"/>
-  </cs:variation>
-  <cs:variation>
-    <a:lumMod val="70000"/>
-  </cs:variation>
-  <cs:variation>
-    <a:lumMod val="50000"/>
-    <a:lumOff val="50000"/>
-  </cs:variation>
-</cs:colorStyle>
-</file>
-
-<file path=word/charts/style1.xml><?xml version="1.0" encoding="utf-8"?>
-<cs:chartStyle xmlns:cs="http://schemas.microsoft.com/office/drawing/2012/chartStyle" xmlns:a="http://schemas.openxmlformats.org/drawingml/2006/main" id="297">
-  <cs:axisTitle>
-    <cs:lnRef idx="0"/>
-    <cs:fillRef idx="0"/>
-    <cs:effectRef idx="0"/>
-    <cs:fontRef idx="minor">
-      <a:schemeClr val="tx1">
-        <a:lumMod val="65000"/>
-        <a:lumOff val="35000"/>
-      </a:schemeClr>
-    </cs:fontRef>
-    <cs:defRPr sz="1000" kern="1200"/>
-  </cs:axisTitle>
-  <cs:categoryAxis>
-    <cs:lnRef idx="0"/>
-    <cs:fillRef idx="0"/>
-    <cs:effectRef idx="0"/>
-    <cs:fontRef idx="minor">
-      <a:schemeClr val="tx1">
-        <a:lumMod val="65000"/>
-        <a:lumOff val="35000"/>
-      </a:schemeClr>
-    </cs:fontRef>
-    <cs:spPr>
-      <a:ln w="9525" cap="flat" cmpd="sng" algn="ctr">
-        <a:solidFill>
-          <a:schemeClr val="tx1">
-            <a:lumMod val="15000"/>
-            <a:lumOff val="85000"/>
-          </a:schemeClr>
-        </a:solidFill>
-        <a:round/>
-      </a:ln>
-    </cs:spPr>
-    <cs:defRPr sz="900" kern="1200"/>
-  </cs:categoryAxis>
-  <cs:chartArea mods="allowNoFillOverride allowNoLineOverride">
-    <cs:lnRef idx="0"/>
-    <cs:fillRef idx="0"/>
-    <cs:effectRef idx="0"/>
-    <cs:fontRef idx="minor">
-      <a:schemeClr val="tx1"/>
-    </cs:fontRef>
-    <cs:spPr>
-      <a:solidFill>
-        <a:schemeClr val="bg1"/>
-      </a:solidFill>
-      <a:ln w="9525" cap="flat" cmpd="sng" algn="ctr">
-        <a:solidFill>
-          <a:schemeClr val="tx1">
-            <a:lumMod val="15000"/>
-            <a:lumOff val="85000"/>
-          </a:schemeClr>
-        </a:solidFill>
-        <a:round/>
-      </a:ln>
-    </cs:spPr>
-    <cs:defRPr sz="1000" kern="1200"/>
-  </cs:chartArea>
-  <cs:dataLabel>
-    <cs:lnRef idx="0"/>
-    <cs:fillRef idx="0"/>
-    <cs:effectRef idx="0"/>
-    <cs:fontRef idx="minor">
-      <a:schemeClr val="tx1">
-        <a:lumMod val="75000"/>
-        <a:lumOff val="25000"/>
-      </a:schemeClr>
-    </cs:fontRef>
-    <cs:defRPr sz="900" kern="1200"/>
-  </cs:dataLabel>
-  <cs:dataLabelCallout>
-    <cs:lnRef idx="0"/>
-    <cs:fillRef idx="0"/>
-    <cs:effectRef idx="0"/>
-    <cs:fontRef idx="minor">
-      <a:schemeClr val="dk1">
-        <a:lumMod val="65000"/>
-        <a:lumOff val="35000"/>
-      </a:schemeClr>
-    </cs:fontRef>
-    <cs:spPr>
-      <a:solidFill>
-        <a:schemeClr val="lt1"/>
-      </a:solidFill>
-      <a:ln>
-        <a:solidFill>
-          <a:schemeClr val="dk1">
-            <a:lumMod val="25000"/>
-            <a:lumOff val="75000"/>
-          </a:schemeClr>
-        </a:solidFill>
-      </a:ln>
-    </cs:spPr>
-    <cs:defRPr sz="900" kern="1200"/>
-    <cs:bodyPr rot="0" spcFirstLastPara="1" vertOverflow="clip" horzOverflow="clip" vert="horz" wrap="square" lIns="36576" tIns="18288" rIns="36576" bIns="18288" anchor="ctr" anchorCtr="1">
-      <a:spAutoFit/>
-    </cs:bodyPr>
-  </cs:dataLabelCallout>
-  <cs:dataPoint>
-    <cs:lnRef idx="0"/>
-    <cs:fillRef idx="1">
-      <cs:styleClr val="auto"/>
-    </cs:fillRef>
-    <cs:effectRef idx="0"/>
-    <cs:fontRef idx="minor">
-      <a:schemeClr val="tx1"/>
-    </cs:fontRef>
-  </cs:dataPoint>
-  <cs:dataPoint3D>
-    <cs:lnRef idx="0"/>
-    <cs:fillRef idx="1">
-      <cs:styleClr val="auto"/>
-    </cs:fillRef>
-    <cs:effectRef idx="0"/>
-    <cs:fontRef idx="minor">
-      <a:schemeClr val="tx1"/>
-    </cs:fontRef>
-  </cs:dataPoint3D>
-  <cs:dataPointLine>
-    <cs:lnRef idx="0">
-      <cs:styleClr val="auto"/>
-    </cs:lnRef>
-    <cs:fillRef idx="1"/>
-    <cs:effectRef idx="0"/>
-    <cs:fontRef idx="minor">
-      <a:schemeClr val="tx1"/>
-    </cs:fontRef>
-    <cs:spPr>
-      <a:ln w="28575" cap="rnd">
-        <a:solidFill>
-          <a:schemeClr val="phClr"/>
-        </a:solidFill>
-        <a:round/>
-      </a:ln>
-    </cs:spPr>
-  </cs:dataPointLine>
-  <cs:dataPointMarker>
-    <cs:lnRef idx="0">
-      <cs:styleClr val="auto"/>
-    </cs:lnRef>
-    <cs:fillRef idx="1">
-      <cs:styleClr val="auto"/>
-    </cs:fillRef>
-    <cs:effectRef idx="0"/>
-    <cs:fontRef idx="minor">
-      <a:schemeClr val="tx1"/>
-    </cs:fontRef>
-    <cs:spPr>
-      <a:ln w="9525">
-        <a:solidFill>
-          <a:schemeClr val="phClr"/>
-        </a:solidFill>
-      </a:ln>
-    </cs:spPr>
-  </cs:dataPointMarker>
-  <cs:dataPointMarkerLayout symbol="circle" size="5"/>
-  <cs:dataPointWireframe>
-    <cs:lnRef idx="0">
-      <cs:styleClr val="auto"/>
-    </cs:lnRef>
-    <cs:fillRef idx="1"/>
-    <cs:effectRef idx="0"/>
-    <cs:fontRef idx="minor">
-      <a:schemeClr val="tx1"/>
-    </cs:fontRef>
-    <cs:spPr>
-      <a:ln w="9525" cap="rnd">
-        <a:solidFill>
-          <a:schemeClr val="phClr"/>
-        </a:solidFill>
-        <a:round/>
-      </a:ln>
-    </cs:spPr>
-  </cs:dataPointWireframe>
-  <cs:dataTable>
-    <cs:lnRef idx="0"/>
-    <cs:fillRef idx="0"/>
-    <cs:effectRef idx="0"/>
-    <cs:fontRef idx="minor">
-      <a:schemeClr val="tx1">
-        <a:lumMod val="65000"/>
-        <a:lumOff val="35000"/>
-      </a:schemeClr>
-    </cs:fontRef>
-    <cs:spPr>
-      <a:noFill/>
-      <a:ln w="9525" cap="flat" cmpd="sng" algn="ctr">
-        <a:solidFill>
-          <a:schemeClr val="tx1">
-            <a:lumMod val="15000"/>
-            <a:lumOff val="85000"/>
-          </a:schemeClr>
-        </a:solidFill>
-        <a:round/>
-      </a:ln>
-    </cs:spPr>
-    <cs:defRPr sz="900" kern="1200"/>
-  </cs:dataTable>
-  <cs:downBar>
-    <cs:lnRef idx="0"/>
-    <cs:fillRef idx="0"/>
-    <cs:effectRef idx="0"/>
-    <cs:fontRef idx="minor">
-      <a:schemeClr val="tx1"/>
-    </cs:fontRef>
-    <cs:spPr>
-      <a:solidFill>
-        <a:schemeClr val="dk1">
-          <a:lumMod val="75000"/>
-          <a:lumOff val="25000"/>
-        </a:schemeClr>
-      </a:solidFill>
-      <a:ln w="9525" cap="flat" cmpd="sng" algn="ctr">
-        <a:solidFill>
-          <a:schemeClr val="tx1">
-            <a:lumMod val="65000"/>
-            <a:lumOff val="35000"/>
-          </a:schemeClr>
-        </a:solidFill>
-        <a:round/>
-      </a:ln>
-    </cs:spPr>
-  </cs:downBar>
-  <cs:dropLine>
-    <cs:lnRef idx="0"/>
-    <cs:fillRef idx="0"/>
-    <cs:effectRef idx="0"/>
-    <cs:fontRef idx="minor">
-      <a:schemeClr val="tx1"/>
-    </cs:fontRef>
-    <cs:spPr>
-      <a:ln w="9525" cap="flat" cmpd="sng" algn="ctr">
-        <a:solidFill>
-          <a:schemeClr val="tx1">
-            <a:lumMod val="35000"/>
-            <a:lumOff val="65000"/>
-          </a:schemeClr>
-        </a:solidFill>
-        <a:round/>
-      </a:ln>
-    </cs:spPr>
-  </cs:dropLine>
-  <cs:errorBar>
-    <cs:lnRef idx="0"/>
-    <cs:fillRef idx="0"/>
-    <cs:effectRef idx="0"/>
-    <cs:fontRef idx="minor">
-      <a:schemeClr val="tx1"/>
-    </cs:fontRef>
-    <cs:spPr>
-      <a:ln w="9525" cap="flat" cmpd="sng" algn="ctr">
-        <a:solidFill>
-          <a:schemeClr val="tx1">
-            <a:lumMod val="65000"/>
-            <a:lumOff val="35000"/>
-          </a:schemeClr>
-        </a:solidFill>
-        <a:round/>
-      </a:ln>
-    </cs:spPr>
-  </cs:errorBar>
-  <cs:floor>
-    <cs:lnRef idx="0"/>
-    <cs:fillRef idx="0"/>
-    <cs:effectRef idx="0"/>
-    <cs:fontRef idx="minor">
-      <a:schemeClr val="tx1"/>
-    </cs:fontRef>
-    <cs:spPr>
-      <a:noFill/>
-      <a:ln>
-        <a:noFill/>
-      </a:ln>
-    </cs:spPr>
-  </cs:floor>
-  <cs:gridlineMajor>
-    <cs:lnRef idx="0"/>
-    <cs:fillRef idx="0"/>
-    <cs:effectRef idx="0"/>
-    <cs:fontRef idx="minor">
-      <a:schemeClr val="tx1"/>
-    </cs:fontRef>
-    <cs:spPr>
-      <a:ln w="9525" cap="flat" cmpd="sng" algn="ctr">
-        <a:solidFill>
-          <a:schemeClr val="tx1">
-            <a:lumMod val="15000"/>
-            <a:lumOff val="85000"/>
-          </a:schemeClr>
-        </a:solidFill>
-        <a:round/>
-      </a:ln>
-    </cs:spPr>
-  </cs:gridlineMajor>
-  <cs:gridlineMinor>
-    <cs:lnRef idx="0"/>
-    <cs:fillRef idx="0"/>
-    <cs:effectRef idx="0"/>
-    <cs:fontRef idx="minor">
-      <a:schemeClr val="tx1"/>
-    </cs:fontRef>
-    <cs:spPr>
-      <a:ln w="9525" cap="flat" cmpd="sng" algn="ctr">
-        <a:solidFill>
-          <a:schemeClr val="tx1">
-            <a:lumMod val="5000"/>
-            <a:lumOff val="95000"/>
-          </a:schemeClr>
-        </a:solidFill>
-        <a:round/>
-      </a:ln>
-    </cs:spPr>
-  </cs:gridlineMinor>
-  <cs:hiLoLine>
-    <cs:lnRef idx="0"/>
-    <cs:fillRef idx="0"/>
-    <cs:effectRef idx="0"/>
-    <cs:fontRef idx="minor">
-      <a:schemeClr val="tx1"/>
-    </cs:fontRef>
-    <cs:spPr>
-      <a:ln w="9525" cap="flat" cmpd="sng" algn="ctr">
-        <a:solidFill>
-          <a:schemeClr val="tx1">
-            <a:lumMod val="50000"/>
-            <a:lumOff val="50000"/>
-          </a:schemeClr>
-        </a:solidFill>
-        <a:round/>
-      </a:ln>
-    </cs:spPr>
-  </cs:hiLoLine>
-  <cs:leaderLine>
-    <cs:lnRef idx="0"/>
-    <cs:fillRef idx="0"/>
-    <cs:effectRef idx="0"/>
-    <cs:fontRef idx="minor">
-      <a:schemeClr val="tx1"/>
-    </cs:fontRef>
-    <cs:spPr>
-      <a:ln w="9525" cap="flat" cmpd="sng" algn="ctr">
-        <a:solidFill>
-          <a:schemeClr val="tx1">
-            <a:lumMod val="35000"/>
-            <a:lumOff val="65000"/>
-          </a:schemeClr>
-        </a:solidFill>
-        <a:round/>
-      </a:ln>
-    </cs:spPr>
-  </cs:leaderLine>
-  <cs:legend>
-    <cs:lnRef idx="0"/>
-    <cs:fillRef idx="0"/>
-    <cs:effectRef idx="0"/>
-    <cs:fontRef idx="minor">
-      <a:schemeClr val="tx1">
-        <a:lumMod val="65000"/>
-        <a:lumOff val="35000"/>
-      </a:schemeClr>
-    </cs:fontRef>
-    <cs:defRPr sz="900" kern="1200"/>
-  </cs:legend>
-  <cs:plotArea mods="allowNoFillOverride allowNoLineOverride">
-    <cs:lnRef idx="0"/>
-    <cs:fillRef idx="0"/>
-    <cs:effectRef idx="0"/>
-    <cs:fontRef idx="minor">
-      <a:schemeClr val="tx1"/>
-    </cs:fontRef>
-  </cs:plotArea>
-  <cs:plotArea3D mods="allowNoFillOverride allowNoLineOverride">
-    <cs:lnRef idx="0"/>
-    <cs:fillRef idx="0"/>
-    <cs:effectRef idx="0"/>
-    <cs:fontRef idx="minor">
-      <a:schemeClr val="tx1"/>
-    </cs:fontRef>
-  </cs:plotArea3D>
-  <cs:seriesAxis>
-    <cs:lnRef idx="0"/>
-    <cs:fillRef idx="0"/>
-    <cs:effectRef idx="0"/>
-    <cs:fontRef idx="minor">
-      <a:schemeClr val="tx1">
-        <a:lumMod val="65000"/>
-        <a:lumOff val="35000"/>
-      </a:schemeClr>
-    </cs:fontRef>
-    <cs:defRPr sz="900" kern="1200"/>
-  </cs:seriesAxis>
-  <cs:seriesLine>
-    <cs:lnRef idx="0"/>
-    <cs:fillRef idx="0"/>
-    <cs:effectRef idx="0"/>
-    <cs:fontRef idx="minor">
-      <a:schemeClr val="tx1"/>
-    </cs:fontRef>
-    <cs:spPr>
-      <a:ln w="9525" cap="flat" cmpd="sng" algn="ctr">
-        <a:solidFill>
-          <a:schemeClr val="tx1">
-            <a:lumMod val="35000"/>
-            <a:lumOff val="65000"/>
-          </a:schemeClr>
-        </a:solidFill>
-        <a:round/>
-      </a:ln>
-    </cs:spPr>
-  </cs:seriesLine>
-  <cs:title>
-    <cs:lnRef idx="0"/>
-    <cs:fillRef idx="0"/>
-    <cs:effectRef idx="0"/>
-    <cs:fontRef idx="minor">
-      <a:schemeClr val="tx1">
-        <a:lumMod val="65000"/>
-        <a:lumOff val="35000"/>
-      </a:schemeClr>
-    </cs:fontRef>
-    <cs:defRPr sz="1400" b="0" kern="1200" spc="0" baseline="0"/>
-  </cs:title>
-  <cs:trendline>
-    <cs:lnRef idx="0">
-      <cs:styleClr val="auto"/>
-    </cs:lnRef>
-    <cs:fillRef idx="0"/>
-    <cs:effectRef idx="0"/>
-    <cs:fontRef idx="minor">
-      <a:schemeClr val="tx1"/>
-    </cs:fontRef>
-    <cs:spPr>
-      <a:ln w="19050" cap="rnd">
-        <a:solidFill>
-          <a:schemeClr val="phClr"/>
-        </a:solidFill>
-        <a:prstDash val="sysDot"/>
-      </a:ln>
-    </cs:spPr>
-  </cs:trendline>
-  <cs:trendlineLabel>
-    <cs:lnRef idx="0"/>
-    <cs:fillRef idx="0"/>
-    <cs:effectRef idx="0"/>
-    <cs:fontRef idx="minor">
-      <a:schemeClr val="tx1">
-        <a:lumMod val="65000"/>
-        <a:lumOff val="35000"/>
-      </a:schemeClr>
-    </cs:fontRef>
-    <cs:defRPr sz="900" kern="1200"/>
-  </cs:trendlineLabel>
-  <cs:upBar>
-    <cs:lnRef idx="0"/>
-    <cs:fillRef idx="0"/>
-    <cs:effectRef idx="0"/>
-    <cs:fontRef idx="minor">
-      <a:schemeClr val="tx1"/>
-    </cs:fontRef>
-    <cs:spPr>
-      <a:solidFill>
-        <a:schemeClr val="lt1"/>
-      </a:solidFill>
-      <a:ln w="9525" cap="flat" cmpd="sng" algn="ctr">
-        <a:solidFill>
-          <a:schemeClr val="tx1">
-            <a:lumMod val="65000"/>
-            <a:lumOff val="35000"/>
-          </a:schemeClr>
-        </a:solidFill>
-        <a:round/>
-      </a:ln>
-    </cs:spPr>
-  </cs:upBar>
-  <cs:valueAxis>
-    <cs:lnRef idx="0"/>
-    <cs:fillRef idx="0"/>
-    <cs:effectRef idx="0"/>
-    <cs:fontRef idx="minor">
-      <a:schemeClr val="tx1">
-        <a:lumMod val="65000"/>
-        <a:lumOff val="35000"/>
-      </a:schemeClr>
-    </cs:fontRef>
-    <cs:defRPr sz="900" kern="1200"/>
-  </cs:valueAxis>
-  <cs:wall>
-    <cs:lnRef idx="0"/>
-    <cs:fillRef idx="0"/>
-    <cs:effectRef idx="0"/>
-    <cs:fontRef idx="minor">
-      <a:schemeClr val="tx1"/>
-    </cs:fontRef>
-    <cs:spPr>
-      <a:noFill/>
-      <a:ln>
-        <a:noFill/>
-      </a:ln>
-    </cs:spPr>
-  </cs:wall>
-</cs:chartStyle>
 </file>
 
 <file path=word/diagrams/colors1.xml><?xml version="1.0" encoding="utf-8"?>
@@ -7643,65 +7210,65 @@
   </dgm:ptLst>
   <dgm:cxnLst>
     <dgm:cxn modelId="{0702BA29-B114-4F36-BD49-D736725E0A92}" srcId="{B8CE632C-645C-4AA3-8296-B1437E69854E}" destId="{09935745-E3D9-408B-A6FA-E4E9986CCC25}" srcOrd="0" destOrd="0" parTransId="{87DDD18B-48F9-4864-86E0-F49F4B14C914}" sibTransId="{FB5083CB-2D19-4347-A318-AAD939CFF0A2}"/>
-    <dgm:cxn modelId="{FC797DF3-A4F9-4BD4-B55A-609A33DA0FC7}" type="presOf" srcId="{D2059A19-53E9-4980-94AF-AF1B5D4C3A47}" destId="{FE9BF5BF-F088-4CC4-8BCE-1238F72A2F9C}" srcOrd="0" destOrd="0" presId="urn:microsoft.com/office/officeart/2005/8/layout/orgChart1#1"/>
-    <dgm:cxn modelId="{37504974-6ECC-48DF-8DE0-6502524C7BF2}" type="presOf" srcId="{A6E9CE2F-A123-4422-9850-A74E0292390B}" destId="{127E89DE-D0B4-41B1-9392-673F314A3F7F}" srcOrd="0" destOrd="0" presId="urn:microsoft.com/office/officeart/2005/8/layout/orgChart1#1"/>
-    <dgm:cxn modelId="{58DF09F6-EB6C-4DC6-9B1E-CA6B8DBAA1CE}" type="presOf" srcId="{5E3B18AE-975E-4C2B-B1E3-004ED1740DE6}" destId="{FB0C1697-2693-41BD-8851-767337CD774D}" srcOrd="0" destOrd="0" presId="urn:microsoft.com/office/officeart/2005/8/layout/orgChart1#1"/>
-    <dgm:cxn modelId="{C5A71525-8A93-42DD-958E-DBF5BF55C943}" type="presOf" srcId="{53BFFA2F-C9AB-4A52-9801-E46722C024C9}" destId="{F6CFD301-5B9E-48E1-82E6-039C9048A00E}" srcOrd="0" destOrd="0" presId="urn:microsoft.com/office/officeart/2005/8/layout/orgChart1#1"/>
+    <dgm:cxn modelId="{6AA71915-AFE8-4CA3-8035-5C04E7783459}" type="presOf" srcId="{57CE86F9-75CD-46DA-B229-AF0636E75F47}" destId="{7DC9E54F-2446-4F1D-9B0D-57C197A64AB4}" srcOrd="1" destOrd="0" presId="urn:microsoft.com/office/officeart/2005/8/layout/orgChart1#1"/>
+    <dgm:cxn modelId="{4E641685-5F4D-4680-92EB-02A2C24D399D}" type="presOf" srcId="{5E3B18AE-975E-4C2B-B1E3-004ED1740DE6}" destId="{FB0C1697-2693-41BD-8851-767337CD774D}" srcOrd="0" destOrd="0" presId="urn:microsoft.com/office/officeart/2005/8/layout/orgChart1#1"/>
+    <dgm:cxn modelId="{82EEABA6-F61F-4F52-8645-96BCD285CA20}" type="presOf" srcId="{31328A09-15A8-4A55-BF31-7BA35AB768C1}" destId="{4E930807-3B77-47C0-9E5E-E6C94245EFB7}" srcOrd="1" destOrd="0" presId="urn:microsoft.com/office/officeart/2005/8/layout/orgChart1#1"/>
     <dgm:cxn modelId="{8EC7ECD3-F22F-4E28-B93D-B052448FC777}" srcId="{09935745-E3D9-408B-A6FA-E4E9986CCC25}" destId="{A6E9CE2F-A123-4422-9850-A74E0292390B}" srcOrd="1" destOrd="0" parTransId="{DADA5934-701B-436F-9E3C-2FB65F12856C}" sibTransId="{CDFB4DF2-1E1F-4809-986B-43F123E7BAA9}"/>
-    <dgm:cxn modelId="{A3CE7953-8CAA-433B-9CC4-D726383A0A66}" type="presOf" srcId="{DADA5934-701B-436F-9E3C-2FB65F12856C}" destId="{84885EC6-9367-4A29-9406-FFEDE9D9FCAE}" srcOrd="0" destOrd="0" presId="urn:microsoft.com/office/officeart/2005/8/layout/orgChart1#1"/>
-    <dgm:cxn modelId="{DC346C8E-B047-48F5-83FF-664C928E8E2E}" type="presOf" srcId="{57CE86F9-75CD-46DA-B229-AF0636E75F47}" destId="{093E1F12-FA91-4EB3-A435-29E6EE1B1473}" srcOrd="0" destOrd="0" presId="urn:microsoft.com/office/officeart/2005/8/layout/orgChart1#1"/>
+    <dgm:cxn modelId="{B7C98538-546A-4D1C-A0BC-E955BC15C182}" type="presOf" srcId="{81105E99-0BDA-490D-BD9B-F3B83F90CE96}" destId="{30E861C7-F247-4388-B7FF-D40C9C8A1558}" srcOrd="0" destOrd="0" presId="urn:microsoft.com/office/officeart/2005/8/layout/orgChart1#1"/>
     <dgm:cxn modelId="{84AE79CF-CB00-472A-9FA9-BDCE25459D6D}" srcId="{09935745-E3D9-408B-A6FA-E4E9986CCC25}" destId="{53BFFA2F-C9AB-4A52-9801-E46722C024C9}" srcOrd="2" destOrd="0" parTransId="{81105E99-0BDA-490D-BD9B-F3B83F90CE96}" sibTransId="{0B6F73C0-9DC6-44C8-9AC8-96C47CFEFA23}"/>
-    <dgm:cxn modelId="{609E87FD-9860-4D4B-8DF9-74C1E16BB870}" type="presOf" srcId="{09935745-E3D9-408B-A6FA-E4E9986CCC25}" destId="{041F2C80-D48D-4606-A46D-F6A21DB169FC}" srcOrd="1" destOrd="0" presId="urn:microsoft.com/office/officeart/2005/8/layout/orgChart1#1"/>
-    <dgm:cxn modelId="{EF626D91-01FF-4D7E-A7BB-274D4D4380E4}" type="presOf" srcId="{57CE86F9-75CD-46DA-B229-AF0636E75F47}" destId="{7DC9E54F-2446-4F1D-9B0D-57C197A64AB4}" srcOrd="1" destOrd="0" presId="urn:microsoft.com/office/officeart/2005/8/layout/orgChart1#1"/>
+    <dgm:cxn modelId="{2A2DDE33-BB15-41B3-831A-202F5D45813B}" type="presOf" srcId="{31328A09-15A8-4A55-BF31-7BA35AB768C1}" destId="{67B671C8-115D-4152-AD5A-751741317150}" srcOrd="0" destOrd="0" presId="urn:microsoft.com/office/officeart/2005/8/layout/orgChart1#1"/>
+    <dgm:cxn modelId="{EAED7CDF-2754-4D01-9005-24C3F3F83DFC}" type="presOf" srcId="{57CE86F9-75CD-46DA-B229-AF0636E75F47}" destId="{093E1F12-FA91-4EB3-A435-29E6EE1B1473}" srcOrd="0" destOrd="0" presId="urn:microsoft.com/office/officeart/2005/8/layout/orgChart1#1"/>
     <dgm:cxn modelId="{3773B1B3-DF0B-46B2-8D3F-C4939C82633C}" srcId="{09935745-E3D9-408B-A6FA-E4E9986CCC25}" destId="{31328A09-15A8-4A55-BF31-7BA35AB768C1}" srcOrd="3" destOrd="0" parTransId="{D2059A19-53E9-4980-94AF-AF1B5D4C3A47}" sibTransId="{B2D19F84-0068-45C5-B528-18AC1E5E2BBE}"/>
-    <dgm:cxn modelId="{0E7BD77C-6E12-43DE-908A-71D32B8B6E13}" type="presOf" srcId="{09935745-E3D9-408B-A6FA-E4E9986CCC25}" destId="{4FDB9CAD-E593-4B4B-8787-7E1895740D9C}" srcOrd="0" destOrd="0" presId="urn:microsoft.com/office/officeart/2005/8/layout/orgChart1#1"/>
-    <dgm:cxn modelId="{511FC03D-5528-46B7-923D-920944AF75CA}" type="presOf" srcId="{31328A09-15A8-4A55-BF31-7BA35AB768C1}" destId="{67B671C8-115D-4152-AD5A-751741317150}" srcOrd="0" destOrd="0" presId="urn:microsoft.com/office/officeart/2005/8/layout/orgChart1#1"/>
+    <dgm:cxn modelId="{10AD0434-26D0-42F2-8F52-28368A534A8E}" type="presOf" srcId="{D2059A19-53E9-4980-94AF-AF1B5D4C3A47}" destId="{FE9BF5BF-F088-4CC4-8BCE-1238F72A2F9C}" srcOrd="0" destOrd="0" presId="urn:microsoft.com/office/officeart/2005/8/layout/orgChart1#1"/>
+    <dgm:cxn modelId="{A30E71F0-1E3C-45AA-ADB2-AC0091116F7A}" type="presOf" srcId="{53BFFA2F-C9AB-4A52-9801-E46722C024C9}" destId="{432C0F69-D45B-4724-877C-E309F1F56C41}" srcOrd="1" destOrd="0" presId="urn:microsoft.com/office/officeart/2005/8/layout/orgChart1#1"/>
+    <dgm:cxn modelId="{496447C0-8057-4FBA-8EA9-36F0B91E72DA}" type="presOf" srcId="{DADA5934-701B-436F-9E3C-2FB65F12856C}" destId="{84885EC6-9367-4A29-9406-FFEDE9D9FCAE}" srcOrd="0" destOrd="0" presId="urn:microsoft.com/office/officeart/2005/8/layout/orgChart1#1"/>
+    <dgm:cxn modelId="{F81F4B15-C841-4CD6-A434-2A4379DAF6DB}" type="presOf" srcId="{A6E9CE2F-A123-4422-9850-A74E0292390B}" destId="{127E89DE-D0B4-41B1-9392-673F314A3F7F}" srcOrd="0" destOrd="0" presId="urn:microsoft.com/office/officeart/2005/8/layout/orgChart1#1"/>
     <dgm:cxn modelId="{FFDEE321-474E-44E0-BF90-F9F999DF54E7}" srcId="{09935745-E3D9-408B-A6FA-E4E9986CCC25}" destId="{57CE86F9-75CD-46DA-B229-AF0636E75F47}" srcOrd="0" destOrd="0" parTransId="{5E3B18AE-975E-4C2B-B1E3-004ED1740DE6}" sibTransId="{728465D8-005A-456F-9E92-C1EE41638D2E}"/>
-    <dgm:cxn modelId="{432279A0-4D52-40FB-B51A-28299B269CCE}" type="presOf" srcId="{81105E99-0BDA-490D-BD9B-F3B83F90CE96}" destId="{30E861C7-F247-4388-B7FF-D40C9C8A1558}" srcOrd="0" destOrd="0" presId="urn:microsoft.com/office/officeart/2005/8/layout/orgChart1#1"/>
-    <dgm:cxn modelId="{8DFECE4F-1F20-48D8-B7E7-59B84E225AB2}" type="presOf" srcId="{53BFFA2F-C9AB-4A52-9801-E46722C024C9}" destId="{432C0F69-D45B-4724-877C-E309F1F56C41}" srcOrd="1" destOrd="0" presId="urn:microsoft.com/office/officeart/2005/8/layout/orgChart1#1"/>
-    <dgm:cxn modelId="{DEC3899F-772E-4F6C-AE1A-881100E0BBB1}" type="presOf" srcId="{B8CE632C-645C-4AA3-8296-B1437E69854E}" destId="{41B4F99C-B809-4F51-B68E-71EAFCD6B227}" srcOrd="0" destOrd="0" presId="urn:microsoft.com/office/officeart/2005/8/layout/orgChart1#1"/>
-    <dgm:cxn modelId="{6E7AABA5-B2FF-4777-B392-B7D638B2010B}" type="presOf" srcId="{31328A09-15A8-4A55-BF31-7BA35AB768C1}" destId="{4E930807-3B77-47C0-9E5E-E6C94245EFB7}" srcOrd="1" destOrd="0" presId="urn:microsoft.com/office/officeart/2005/8/layout/orgChart1#1"/>
-    <dgm:cxn modelId="{76699584-C33F-40B6-9627-C93DD1457C95}" type="presOf" srcId="{A6E9CE2F-A123-4422-9850-A74E0292390B}" destId="{6C129753-0D85-44E1-8B12-8E389E630581}" srcOrd="1" destOrd="0" presId="urn:microsoft.com/office/officeart/2005/8/layout/orgChart1#1"/>
-    <dgm:cxn modelId="{AC06FF13-3A55-4CFA-A0AD-42A58EDEF843}" type="presParOf" srcId="{41B4F99C-B809-4F51-B68E-71EAFCD6B227}" destId="{107B3220-C16C-4889-8CD2-FB95E7C77919}" srcOrd="0" destOrd="0" presId="urn:microsoft.com/office/officeart/2005/8/layout/orgChart1#1"/>
-    <dgm:cxn modelId="{8BBA7DC3-82F2-41BF-A39D-10A1797D20C1}" type="presParOf" srcId="{107B3220-C16C-4889-8CD2-FB95E7C77919}" destId="{218BC385-5767-4D99-912A-4C3367DEE677}" srcOrd="0" destOrd="0" presId="urn:microsoft.com/office/officeart/2005/8/layout/orgChart1#1"/>
-    <dgm:cxn modelId="{B9F2DD49-06A3-4F5C-9562-D37135B38E40}" type="presParOf" srcId="{218BC385-5767-4D99-912A-4C3367DEE677}" destId="{4FDB9CAD-E593-4B4B-8787-7E1895740D9C}" srcOrd="0" destOrd="0" presId="urn:microsoft.com/office/officeart/2005/8/layout/orgChart1#1"/>
-    <dgm:cxn modelId="{106726A2-D27B-4546-BFF6-D276D4D2CA92}" type="presParOf" srcId="{218BC385-5767-4D99-912A-4C3367DEE677}" destId="{041F2C80-D48D-4606-A46D-F6A21DB169FC}" srcOrd="1" destOrd="0" presId="urn:microsoft.com/office/officeart/2005/8/layout/orgChart1#1"/>
-    <dgm:cxn modelId="{68794F06-C6FE-4935-B73E-332F26B7087A}" type="presParOf" srcId="{107B3220-C16C-4889-8CD2-FB95E7C77919}" destId="{7BE390CD-C669-4F8D-9CEE-0D77B60C0271}" srcOrd="1" destOrd="0" presId="urn:microsoft.com/office/officeart/2005/8/layout/orgChart1#1"/>
-    <dgm:cxn modelId="{BB2ACE32-BF5B-49AC-B0C6-813ACA7C3017}" type="presParOf" srcId="{7BE390CD-C669-4F8D-9CEE-0D77B60C0271}" destId="{84885EC6-9367-4A29-9406-FFEDE9D9FCAE}" srcOrd="0" destOrd="0" presId="urn:microsoft.com/office/officeart/2005/8/layout/orgChart1#1"/>
-    <dgm:cxn modelId="{2B96D064-CA44-4FA3-9127-CE5AC74155F0}" type="presParOf" srcId="{7BE390CD-C669-4F8D-9CEE-0D77B60C0271}" destId="{E8D78F0B-F381-4971-857A-1C0C7A33AD42}" srcOrd="1" destOrd="0" presId="urn:microsoft.com/office/officeart/2005/8/layout/orgChart1#1"/>
-    <dgm:cxn modelId="{E1B39454-5852-4393-B4D1-1A2C1BC6BC96}" type="presParOf" srcId="{E8D78F0B-F381-4971-857A-1C0C7A33AD42}" destId="{094E6E0A-6144-4677-BAED-F16C874A091F}" srcOrd="0" destOrd="0" presId="urn:microsoft.com/office/officeart/2005/8/layout/orgChart1#1"/>
-    <dgm:cxn modelId="{6CEA7CDF-E01C-4938-8CBF-0D94B871F8E4}" type="presParOf" srcId="{094E6E0A-6144-4677-BAED-F16C874A091F}" destId="{127E89DE-D0B4-41B1-9392-673F314A3F7F}" srcOrd="0" destOrd="0" presId="urn:microsoft.com/office/officeart/2005/8/layout/orgChart1#1"/>
-    <dgm:cxn modelId="{3A00D720-0814-4AF3-B98B-5F7711BC62E2}" type="presParOf" srcId="{094E6E0A-6144-4677-BAED-F16C874A091F}" destId="{6C129753-0D85-44E1-8B12-8E389E630581}" srcOrd="1" destOrd="0" presId="urn:microsoft.com/office/officeart/2005/8/layout/orgChart1#1"/>
-    <dgm:cxn modelId="{D7B75A7E-2AE9-4A09-8676-ADA900B4D5C7}" type="presParOf" srcId="{E8D78F0B-F381-4971-857A-1C0C7A33AD42}" destId="{4CC2F60E-7F7D-4BCF-9CCE-E8005AE565CD}" srcOrd="1" destOrd="0" presId="urn:microsoft.com/office/officeart/2005/8/layout/orgChart1#1"/>
-    <dgm:cxn modelId="{026EB52C-9236-46B8-A90D-854A0518974C}" type="presParOf" srcId="{E8D78F0B-F381-4971-857A-1C0C7A33AD42}" destId="{935A1EFE-2900-42EF-814A-F2D1248DAB39}" srcOrd="2" destOrd="0" presId="urn:microsoft.com/office/officeart/2005/8/layout/orgChart1#1"/>
-    <dgm:cxn modelId="{BCC0CE30-38D0-4C9F-8B67-5688A1F38A6D}" type="presParOf" srcId="{7BE390CD-C669-4F8D-9CEE-0D77B60C0271}" destId="{30E861C7-F247-4388-B7FF-D40C9C8A1558}" srcOrd="2" destOrd="0" presId="urn:microsoft.com/office/officeart/2005/8/layout/orgChart1#1"/>
-    <dgm:cxn modelId="{CC27F963-FF62-4391-8656-E361211D2612}" type="presParOf" srcId="{7BE390CD-C669-4F8D-9CEE-0D77B60C0271}" destId="{EB3BD771-2343-4A05-9505-58233C3CA6EF}" srcOrd="3" destOrd="0" presId="urn:microsoft.com/office/officeart/2005/8/layout/orgChart1#1"/>
-    <dgm:cxn modelId="{C92D697A-F8A5-4735-B593-CDCC02BB539D}" type="presParOf" srcId="{EB3BD771-2343-4A05-9505-58233C3CA6EF}" destId="{50F04D05-FA11-467A-8AEA-65637B6ADDB7}" srcOrd="0" destOrd="0" presId="urn:microsoft.com/office/officeart/2005/8/layout/orgChart1#1"/>
-    <dgm:cxn modelId="{D04D1A86-E41F-46DA-BB60-485522554C82}" type="presParOf" srcId="{50F04D05-FA11-467A-8AEA-65637B6ADDB7}" destId="{F6CFD301-5B9E-48E1-82E6-039C9048A00E}" srcOrd="0" destOrd="0" presId="urn:microsoft.com/office/officeart/2005/8/layout/orgChart1#1"/>
-    <dgm:cxn modelId="{B77733EA-659D-4B7F-8AA0-74B60AEA8632}" type="presParOf" srcId="{50F04D05-FA11-467A-8AEA-65637B6ADDB7}" destId="{432C0F69-D45B-4724-877C-E309F1F56C41}" srcOrd="1" destOrd="0" presId="urn:microsoft.com/office/officeart/2005/8/layout/orgChart1#1"/>
-    <dgm:cxn modelId="{2E667450-C954-480C-9946-CD3C04B1B077}" type="presParOf" srcId="{EB3BD771-2343-4A05-9505-58233C3CA6EF}" destId="{21613937-4FD9-4018-A32C-6146236D6A73}" srcOrd="1" destOrd="0" presId="urn:microsoft.com/office/officeart/2005/8/layout/orgChart1#1"/>
-    <dgm:cxn modelId="{872A6378-9F3C-4773-9F58-08959CA5DD45}" type="presParOf" srcId="{EB3BD771-2343-4A05-9505-58233C3CA6EF}" destId="{C10F632F-FCE4-4D30-968A-488120033249}" srcOrd="2" destOrd="0" presId="urn:microsoft.com/office/officeart/2005/8/layout/orgChart1#1"/>
-    <dgm:cxn modelId="{94F1464E-DAD7-4875-A309-0952544127BE}" type="presParOf" srcId="{7BE390CD-C669-4F8D-9CEE-0D77B60C0271}" destId="{FE9BF5BF-F088-4CC4-8BCE-1238F72A2F9C}" srcOrd="4" destOrd="0" presId="urn:microsoft.com/office/officeart/2005/8/layout/orgChart1#1"/>
-    <dgm:cxn modelId="{24EFD815-FB57-4DA4-9237-4AB8C73EA72F}" type="presParOf" srcId="{7BE390CD-C669-4F8D-9CEE-0D77B60C0271}" destId="{DB15EC2D-992B-494A-BB4D-07FEA07231F6}" srcOrd="5" destOrd="0" presId="urn:microsoft.com/office/officeart/2005/8/layout/orgChart1#1"/>
-    <dgm:cxn modelId="{07F6E6FB-4EF1-4D8E-9C46-F55536D3FE0F}" type="presParOf" srcId="{DB15EC2D-992B-494A-BB4D-07FEA07231F6}" destId="{BDCC048F-65F7-4A0A-98A6-085E4E8BF5FD}" srcOrd="0" destOrd="0" presId="urn:microsoft.com/office/officeart/2005/8/layout/orgChart1#1"/>
-    <dgm:cxn modelId="{53DF9F80-03CF-499C-A18E-76B82D907A3F}" type="presParOf" srcId="{BDCC048F-65F7-4A0A-98A6-085E4E8BF5FD}" destId="{67B671C8-115D-4152-AD5A-751741317150}" srcOrd="0" destOrd="0" presId="urn:microsoft.com/office/officeart/2005/8/layout/orgChart1#1"/>
-    <dgm:cxn modelId="{5A0EE695-0953-4CF7-AB6B-6674EC301A36}" type="presParOf" srcId="{BDCC048F-65F7-4A0A-98A6-085E4E8BF5FD}" destId="{4E930807-3B77-47C0-9E5E-E6C94245EFB7}" srcOrd="1" destOrd="0" presId="urn:microsoft.com/office/officeart/2005/8/layout/orgChart1#1"/>
-    <dgm:cxn modelId="{FF08293A-EAAF-4F4A-8106-6899DD42C0A2}" type="presParOf" srcId="{DB15EC2D-992B-494A-BB4D-07FEA07231F6}" destId="{040E5C70-27FB-40D2-90C8-5D9464E457E7}" srcOrd="1" destOrd="0" presId="urn:microsoft.com/office/officeart/2005/8/layout/orgChart1#1"/>
-    <dgm:cxn modelId="{92DD9A52-DD0D-4BFD-A572-F1E26F2C488C}" type="presParOf" srcId="{DB15EC2D-992B-494A-BB4D-07FEA07231F6}" destId="{979B7D28-5C4E-42A7-9D8F-5BE13634665D}" srcOrd="2" destOrd="0" presId="urn:microsoft.com/office/officeart/2005/8/layout/orgChart1#1"/>
-    <dgm:cxn modelId="{947E6F81-BB7F-4D5C-992D-CA742C3AF7F9}" type="presParOf" srcId="{107B3220-C16C-4889-8CD2-FB95E7C77919}" destId="{13ACEBB2-1526-4357-897C-A6896548E5C6}" srcOrd="2" destOrd="0" presId="urn:microsoft.com/office/officeart/2005/8/layout/orgChart1#1"/>
-    <dgm:cxn modelId="{2EC59596-8A32-42E1-928F-2D3150574548}" type="presParOf" srcId="{13ACEBB2-1526-4357-897C-A6896548E5C6}" destId="{FB0C1697-2693-41BD-8851-767337CD774D}" srcOrd="0" destOrd="0" presId="urn:microsoft.com/office/officeart/2005/8/layout/orgChart1#1"/>
-    <dgm:cxn modelId="{7E5AC7A3-BB25-48B6-BF6F-A9682D79EECC}" type="presParOf" srcId="{13ACEBB2-1526-4357-897C-A6896548E5C6}" destId="{BA527109-DCA2-4CAF-9DBD-BF55C8FA8C7B}" srcOrd="1" destOrd="0" presId="urn:microsoft.com/office/officeart/2005/8/layout/orgChart1#1"/>
-    <dgm:cxn modelId="{BB5A4F46-901D-4FA9-B77C-EEEDF8724079}" type="presParOf" srcId="{BA527109-DCA2-4CAF-9DBD-BF55C8FA8C7B}" destId="{66F5D981-BF9E-4C87-A7B5-0E7B9DD9BA9C}" srcOrd="0" destOrd="0" presId="urn:microsoft.com/office/officeart/2005/8/layout/orgChart1#1"/>
-    <dgm:cxn modelId="{6017EDBA-513E-4FB8-8C80-DDF2425C27C6}" type="presParOf" srcId="{66F5D981-BF9E-4C87-A7B5-0E7B9DD9BA9C}" destId="{093E1F12-FA91-4EB3-A435-29E6EE1B1473}" srcOrd="0" destOrd="0" presId="urn:microsoft.com/office/officeart/2005/8/layout/orgChart1#1"/>
-    <dgm:cxn modelId="{264226AE-94CD-4B05-A464-1C0DB6D9D1D3}" type="presParOf" srcId="{66F5D981-BF9E-4C87-A7B5-0E7B9DD9BA9C}" destId="{7DC9E54F-2446-4F1D-9B0D-57C197A64AB4}" srcOrd="1" destOrd="0" presId="urn:microsoft.com/office/officeart/2005/8/layout/orgChart1#1"/>
-    <dgm:cxn modelId="{E3FF85DB-6C75-4159-9E6E-070014CA5B9B}" type="presParOf" srcId="{BA527109-DCA2-4CAF-9DBD-BF55C8FA8C7B}" destId="{FAE72CB8-70E7-4C9D-A027-48F9D418E7BD}" srcOrd="1" destOrd="0" presId="urn:microsoft.com/office/officeart/2005/8/layout/orgChart1#1"/>
-    <dgm:cxn modelId="{BC46B1DD-8C15-474D-A081-C23279A160E2}" type="presParOf" srcId="{BA527109-DCA2-4CAF-9DBD-BF55C8FA8C7B}" destId="{A9EC73EA-FE6D-425D-AB76-C0E4874D1483}" srcOrd="2" destOrd="0" presId="urn:microsoft.com/office/officeart/2005/8/layout/orgChart1#1"/>
+    <dgm:cxn modelId="{41D6BD91-6FDC-4765-BCCD-C81454B49F4D}" type="presOf" srcId="{09935745-E3D9-408B-A6FA-E4E9986CCC25}" destId="{041F2C80-D48D-4606-A46D-F6A21DB169FC}" srcOrd="1" destOrd="0" presId="urn:microsoft.com/office/officeart/2005/8/layout/orgChart1#1"/>
+    <dgm:cxn modelId="{33DF6B3C-310A-4851-9BF6-0C995FFE875B}" type="presOf" srcId="{B8CE632C-645C-4AA3-8296-B1437E69854E}" destId="{41B4F99C-B809-4F51-B68E-71EAFCD6B227}" srcOrd="0" destOrd="0" presId="urn:microsoft.com/office/officeart/2005/8/layout/orgChart1#1"/>
+    <dgm:cxn modelId="{2E5A35A3-353E-4E61-AE43-F0EA02620568}" type="presOf" srcId="{53BFFA2F-C9AB-4A52-9801-E46722C024C9}" destId="{F6CFD301-5B9E-48E1-82E6-039C9048A00E}" srcOrd="0" destOrd="0" presId="urn:microsoft.com/office/officeart/2005/8/layout/orgChart1#1"/>
+    <dgm:cxn modelId="{3543A344-EA77-4AFA-A0E5-7D5F8D6CCD3F}" type="presOf" srcId="{A6E9CE2F-A123-4422-9850-A74E0292390B}" destId="{6C129753-0D85-44E1-8B12-8E389E630581}" srcOrd="1" destOrd="0" presId="urn:microsoft.com/office/officeart/2005/8/layout/orgChart1#1"/>
+    <dgm:cxn modelId="{941ECED4-0681-48D6-B649-0099518FE10E}" type="presOf" srcId="{09935745-E3D9-408B-A6FA-E4E9986CCC25}" destId="{4FDB9CAD-E593-4B4B-8787-7E1895740D9C}" srcOrd="0" destOrd="0" presId="urn:microsoft.com/office/officeart/2005/8/layout/orgChart1#1"/>
+    <dgm:cxn modelId="{FB4EA161-BE74-4F54-9A39-DD70EB72CE7A}" type="presParOf" srcId="{41B4F99C-B809-4F51-B68E-71EAFCD6B227}" destId="{107B3220-C16C-4889-8CD2-FB95E7C77919}" srcOrd="0" destOrd="0" presId="urn:microsoft.com/office/officeart/2005/8/layout/orgChart1#1"/>
+    <dgm:cxn modelId="{1810DFF0-0805-4970-B32F-570C09FBE955}" type="presParOf" srcId="{107B3220-C16C-4889-8CD2-FB95E7C77919}" destId="{218BC385-5767-4D99-912A-4C3367DEE677}" srcOrd="0" destOrd="0" presId="urn:microsoft.com/office/officeart/2005/8/layout/orgChart1#1"/>
+    <dgm:cxn modelId="{272E47AB-CD7C-4299-B67F-7BA8967563FE}" type="presParOf" srcId="{218BC385-5767-4D99-912A-4C3367DEE677}" destId="{4FDB9CAD-E593-4B4B-8787-7E1895740D9C}" srcOrd="0" destOrd="0" presId="urn:microsoft.com/office/officeart/2005/8/layout/orgChart1#1"/>
+    <dgm:cxn modelId="{FE38156C-2B3F-4A4D-AB12-5A4AC4D33158}" type="presParOf" srcId="{218BC385-5767-4D99-912A-4C3367DEE677}" destId="{041F2C80-D48D-4606-A46D-F6A21DB169FC}" srcOrd="1" destOrd="0" presId="urn:microsoft.com/office/officeart/2005/8/layout/orgChart1#1"/>
+    <dgm:cxn modelId="{9249FA5A-EDD1-40D9-ACE8-3A63DBB20C78}" type="presParOf" srcId="{107B3220-C16C-4889-8CD2-FB95E7C77919}" destId="{7BE390CD-C669-4F8D-9CEE-0D77B60C0271}" srcOrd="1" destOrd="0" presId="urn:microsoft.com/office/officeart/2005/8/layout/orgChart1#1"/>
+    <dgm:cxn modelId="{C9280358-1FC0-4C83-B93A-BF53F8E76702}" type="presParOf" srcId="{7BE390CD-C669-4F8D-9CEE-0D77B60C0271}" destId="{84885EC6-9367-4A29-9406-FFEDE9D9FCAE}" srcOrd="0" destOrd="0" presId="urn:microsoft.com/office/officeart/2005/8/layout/orgChart1#1"/>
+    <dgm:cxn modelId="{A5944BA8-E44F-48E5-AECB-7324BBC22CEF}" type="presParOf" srcId="{7BE390CD-C669-4F8D-9CEE-0D77B60C0271}" destId="{E8D78F0B-F381-4971-857A-1C0C7A33AD42}" srcOrd="1" destOrd="0" presId="urn:microsoft.com/office/officeart/2005/8/layout/orgChart1#1"/>
+    <dgm:cxn modelId="{9AFC5326-4A15-44EC-85DC-EB8CA0C91DEE}" type="presParOf" srcId="{E8D78F0B-F381-4971-857A-1C0C7A33AD42}" destId="{094E6E0A-6144-4677-BAED-F16C874A091F}" srcOrd="0" destOrd="0" presId="urn:microsoft.com/office/officeart/2005/8/layout/orgChart1#1"/>
+    <dgm:cxn modelId="{6969F69E-1B87-442A-9016-71D9736F7975}" type="presParOf" srcId="{094E6E0A-6144-4677-BAED-F16C874A091F}" destId="{127E89DE-D0B4-41B1-9392-673F314A3F7F}" srcOrd="0" destOrd="0" presId="urn:microsoft.com/office/officeart/2005/8/layout/orgChart1#1"/>
+    <dgm:cxn modelId="{868ACFF1-AF7D-4876-9223-C190AB1B5E59}" type="presParOf" srcId="{094E6E0A-6144-4677-BAED-F16C874A091F}" destId="{6C129753-0D85-44E1-8B12-8E389E630581}" srcOrd="1" destOrd="0" presId="urn:microsoft.com/office/officeart/2005/8/layout/orgChart1#1"/>
+    <dgm:cxn modelId="{20B99888-59A1-49A3-8052-D040D881CE4F}" type="presParOf" srcId="{E8D78F0B-F381-4971-857A-1C0C7A33AD42}" destId="{4CC2F60E-7F7D-4BCF-9CCE-E8005AE565CD}" srcOrd="1" destOrd="0" presId="urn:microsoft.com/office/officeart/2005/8/layout/orgChart1#1"/>
+    <dgm:cxn modelId="{F809A2A0-9643-4E16-AF81-6B6589054E80}" type="presParOf" srcId="{E8D78F0B-F381-4971-857A-1C0C7A33AD42}" destId="{935A1EFE-2900-42EF-814A-F2D1248DAB39}" srcOrd="2" destOrd="0" presId="urn:microsoft.com/office/officeart/2005/8/layout/orgChart1#1"/>
+    <dgm:cxn modelId="{4BFA1619-35F3-4F83-9474-A2FBEEB0C203}" type="presParOf" srcId="{7BE390CD-C669-4F8D-9CEE-0D77B60C0271}" destId="{30E861C7-F247-4388-B7FF-D40C9C8A1558}" srcOrd="2" destOrd="0" presId="urn:microsoft.com/office/officeart/2005/8/layout/orgChart1#1"/>
+    <dgm:cxn modelId="{8FB58156-662C-41F2-932A-12697958CA3E}" type="presParOf" srcId="{7BE390CD-C669-4F8D-9CEE-0D77B60C0271}" destId="{EB3BD771-2343-4A05-9505-58233C3CA6EF}" srcOrd="3" destOrd="0" presId="urn:microsoft.com/office/officeart/2005/8/layout/orgChart1#1"/>
+    <dgm:cxn modelId="{348A13AC-1FFE-4A25-918B-4C93B0F9D5D3}" type="presParOf" srcId="{EB3BD771-2343-4A05-9505-58233C3CA6EF}" destId="{50F04D05-FA11-467A-8AEA-65637B6ADDB7}" srcOrd="0" destOrd="0" presId="urn:microsoft.com/office/officeart/2005/8/layout/orgChart1#1"/>
+    <dgm:cxn modelId="{DD39FFF7-F3AD-4DC3-A030-4E60885FC6BF}" type="presParOf" srcId="{50F04D05-FA11-467A-8AEA-65637B6ADDB7}" destId="{F6CFD301-5B9E-48E1-82E6-039C9048A00E}" srcOrd="0" destOrd="0" presId="urn:microsoft.com/office/officeart/2005/8/layout/orgChart1#1"/>
+    <dgm:cxn modelId="{B4370826-0D8E-4C3A-B2DF-C81967CEE1AA}" type="presParOf" srcId="{50F04D05-FA11-467A-8AEA-65637B6ADDB7}" destId="{432C0F69-D45B-4724-877C-E309F1F56C41}" srcOrd="1" destOrd="0" presId="urn:microsoft.com/office/officeart/2005/8/layout/orgChart1#1"/>
+    <dgm:cxn modelId="{DF7B7920-D7E3-40A5-AED8-F0B27606064E}" type="presParOf" srcId="{EB3BD771-2343-4A05-9505-58233C3CA6EF}" destId="{21613937-4FD9-4018-A32C-6146236D6A73}" srcOrd="1" destOrd="0" presId="urn:microsoft.com/office/officeart/2005/8/layout/orgChart1#1"/>
+    <dgm:cxn modelId="{93581719-E8E8-4CB3-B70B-81AB1C58D7E9}" type="presParOf" srcId="{EB3BD771-2343-4A05-9505-58233C3CA6EF}" destId="{C10F632F-FCE4-4D30-968A-488120033249}" srcOrd="2" destOrd="0" presId="urn:microsoft.com/office/officeart/2005/8/layout/orgChart1#1"/>
+    <dgm:cxn modelId="{43651321-2812-4599-B319-CF7299BAE396}" type="presParOf" srcId="{7BE390CD-C669-4F8D-9CEE-0D77B60C0271}" destId="{FE9BF5BF-F088-4CC4-8BCE-1238F72A2F9C}" srcOrd="4" destOrd="0" presId="urn:microsoft.com/office/officeart/2005/8/layout/orgChart1#1"/>
+    <dgm:cxn modelId="{035D97C7-8ACF-4AC7-AA39-0F2FC1FD09A7}" type="presParOf" srcId="{7BE390CD-C669-4F8D-9CEE-0D77B60C0271}" destId="{DB15EC2D-992B-494A-BB4D-07FEA07231F6}" srcOrd="5" destOrd="0" presId="urn:microsoft.com/office/officeart/2005/8/layout/orgChart1#1"/>
+    <dgm:cxn modelId="{82608E0F-E9E4-4F80-9FC8-191F0555C09B}" type="presParOf" srcId="{DB15EC2D-992B-494A-BB4D-07FEA07231F6}" destId="{BDCC048F-65F7-4A0A-98A6-085E4E8BF5FD}" srcOrd="0" destOrd="0" presId="urn:microsoft.com/office/officeart/2005/8/layout/orgChart1#1"/>
+    <dgm:cxn modelId="{C109965C-6508-42D0-A53D-7E4E443737DD}" type="presParOf" srcId="{BDCC048F-65F7-4A0A-98A6-085E4E8BF5FD}" destId="{67B671C8-115D-4152-AD5A-751741317150}" srcOrd="0" destOrd="0" presId="urn:microsoft.com/office/officeart/2005/8/layout/orgChart1#1"/>
+    <dgm:cxn modelId="{6C551B47-8A4D-4A64-8688-226679AC7D3B}" type="presParOf" srcId="{BDCC048F-65F7-4A0A-98A6-085E4E8BF5FD}" destId="{4E930807-3B77-47C0-9E5E-E6C94245EFB7}" srcOrd="1" destOrd="0" presId="urn:microsoft.com/office/officeart/2005/8/layout/orgChart1#1"/>
+    <dgm:cxn modelId="{A1D569E5-E65F-43D4-B789-C887E96169FC}" type="presParOf" srcId="{DB15EC2D-992B-494A-BB4D-07FEA07231F6}" destId="{040E5C70-27FB-40D2-90C8-5D9464E457E7}" srcOrd="1" destOrd="0" presId="urn:microsoft.com/office/officeart/2005/8/layout/orgChart1#1"/>
+    <dgm:cxn modelId="{2CC44102-AD48-4C47-B8CC-859A689D5FEE}" type="presParOf" srcId="{DB15EC2D-992B-494A-BB4D-07FEA07231F6}" destId="{979B7D28-5C4E-42A7-9D8F-5BE13634665D}" srcOrd="2" destOrd="0" presId="urn:microsoft.com/office/officeart/2005/8/layout/orgChart1#1"/>
+    <dgm:cxn modelId="{F92B4514-F43B-4936-9E82-F760B0B3CE13}" type="presParOf" srcId="{107B3220-C16C-4889-8CD2-FB95E7C77919}" destId="{13ACEBB2-1526-4357-897C-A6896548E5C6}" srcOrd="2" destOrd="0" presId="urn:microsoft.com/office/officeart/2005/8/layout/orgChart1#1"/>
+    <dgm:cxn modelId="{E0FD02EE-D65A-4C60-AFD3-C104BF8E4872}" type="presParOf" srcId="{13ACEBB2-1526-4357-897C-A6896548E5C6}" destId="{FB0C1697-2693-41BD-8851-767337CD774D}" srcOrd="0" destOrd="0" presId="urn:microsoft.com/office/officeart/2005/8/layout/orgChart1#1"/>
+    <dgm:cxn modelId="{F423FF95-A6E0-4E12-B531-9B9FE9FED15A}" type="presParOf" srcId="{13ACEBB2-1526-4357-897C-A6896548E5C6}" destId="{BA527109-DCA2-4CAF-9DBD-BF55C8FA8C7B}" srcOrd="1" destOrd="0" presId="urn:microsoft.com/office/officeart/2005/8/layout/orgChart1#1"/>
+    <dgm:cxn modelId="{9E4983A6-0FEC-46FA-A060-9E4E88655623}" type="presParOf" srcId="{BA527109-DCA2-4CAF-9DBD-BF55C8FA8C7B}" destId="{66F5D981-BF9E-4C87-A7B5-0E7B9DD9BA9C}" srcOrd="0" destOrd="0" presId="urn:microsoft.com/office/officeart/2005/8/layout/orgChart1#1"/>
+    <dgm:cxn modelId="{4903A64F-FDF6-4849-B9F3-140C09389F1F}" type="presParOf" srcId="{66F5D981-BF9E-4C87-A7B5-0E7B9DD9BA9C}" destId="{093E1F12-FA91-4EB3-A435-29E6EE1B1473}" srcOrd="0" destOrd="0" presId="urn:microsoft.com/office/officeart/2005/8/layout/orgChart1#1"/>
+    <dgm:cxn modelId="{E7B53143-759E-45F1-84B3-F1337716482C}" type="presParOf" srcId="{66F5D981-BF9E-4C87-A7B5-0E7B9DD9BA9C}" destId="{7DC9E54F-2446-4F1D-9B0D-57C197A64AB4}" srcOrd="1" destOrd="0" presId="urn:microsoft.com/office/officeart/2005/8/layout/orgChart1#1"/>
+    <dgm:cxn modelId="{0EB66427-E782-4C37-B882-5280E9E07633}" type="presParOf" srcId="{BA527109-DCA2-4CAF-9DBD-BF55C8FA8C7B}" destId="{FAE72CB8-70E7-4C9D-A027-48F9D418E7BD}" srcOrd="1" destOrd="0" presId="urn:microsoft.com/office/officeart/2005/8/layout/orgChart1#1"/>
+    <dgm:cxn modelId="{0036E7A7-3F17-48BF-95C5-B7F10F77014D}" type="presParOf" srcId="{BA527109-DCA2-4CAF-9DBD-BF55C8FA8C7B}" destId="{A9EC73EA-FE6D-425D-AB76-C0E4874D1483}" srcOrd="2" destOrd="0" presId="urn:microsoft.com/office/officeart/2005/8/layout/orgChart1#1"/>
   </dgm:cxnLst>
   <dgm:bg/>
   <dgm:whole/>
   <dgm:extLst>
     <a:ext uri="http://schemas.microsoft.com/office/drawing/2008/diagram">
-      <dsp:dataModelExt xmlns:dsp="http://schemas.microsoft.com/office/drawing/2008/diagram" relId="rId11" minVer="http://schemas.openxmlformats.org/drawingml/2006/diagram"/>
+      <dsp:dataModelExt xmlns:dsp="http://schemas.microsoft.com/office/drawing/2008/diagram" relId="rId12" minVer="http://schemas.openxmlformats.org/drawingml/2006/diagram"/>
     </a:ext>
   </dgm:extLst>
 </dgm:dataModel>
@@ -10890,7 +10457,7 @@
 </file>
 
 <file path=customXml/itemProps2.xml><?xml version="1.0" encoding="utf-8"?>
-<ds:datastoreItem xmlns:ds="http://schemas.openxmlformats.org/officeDocument/2006/customXml" ds:itemID="{04991382-7918-4020-B338-7D7499B1597C}">
+<ds:datastoreItem xmlns:ds="http://schemas.openxmlformats.org/officeDocument/2006/customXml" ds:itemID="{BBB39210-BC8E-46B3-AAD9-26D295B24470}">
   <ds:schemaRefs>
     <ds:schemaRef ds:uri="http://schemas.openxmlformats.org/officeDocument/2006/bibliography"/>
   </ds:schemaRefs>

</xml_diff>